<commit_message>
Modified project-background with more subheadings and code example
</commit_message>
<xml_diff>
--- a/project-background.docx
+++ b/project-background.docx
@@ -589,13 +589,7 @@
           <w14:ligatures w14:val="standard"/>
         </w:rPr>
         <w:lastRenderedPageBreak/>
-        <w:t>1</w:t>
-      </w:r>
-      <w:r>
-        <w:rPr>
-          <w14:ligatures w14:val="standard"/>
-        </w:rPr>
-        <w:t>.2</w:t>
+        <w:t>1.2</w:t>
       </w:r>
       <w:r>
         <w:rPr>
@@ -632,17 +626,7 @@
           <w:color w:val="000000"/>
           <w:sz w:val="22"/>
         </w:rPr>
-        <w:t>Concurrency plays a very important role in modern day programming. Concurrency arises in programming for three main reasons. First, with many modern day programs, particularly in respects to servers and graphical a</w:t>
-      </w:r>
-      <w:bookmarkStart w:id="4" w:name="_GoBack"/>
-      <w:bookmarkEnd w:id="4"/>
-      <w:r>
-        <w:rPr>
-          <w:rFonts w:ascii="Linux Biolinum" w:eastAsia="Times New Roman" w:hAnsi="Linux Biolinum" w:cs="Linux Biolinum"/>
-          <w:color w:val="000000"/>
-          <w:sz w:val="22"/>
-        </w:rPr>
-        <w:t xml:space="preserve">pplications, there are multiple, independent tasks running that must be monitored at the same time [1]. The best way to structure the program is to represent each task as it’s own running thread [1]. Second, with many programs, the runtime of one task is almost never continuous and is often interrupted by something [1]. In an event of an interruption, the program needs a thread to represent what it was doing before the interrupt, and another to handle the interruption [1]. Moreover, systems for real-time control usually include many processors; each connected to separate physical devices. Each processor has </w:t>
+        <w:t xml:space="preserve">Concurrency plays a very important role in modern day programming. Concurrency arises in programming for three main reasons. First, with many modern day programs, particularly in respects to servers and graphical applications, there are multiple, independent tasks running that must be monitored at the same time [1]. The best way to structure the program is to represent each task as it’s own running thread [1]. Second, with many programs, the runtime of one task is almost never continuous and is often interrupted by something [1]. In an event of an interruption, the program needs a thread to represent what it was doing before the interrupt, and another to handle the interruption [1]. Moreover, systems for real-time control usually include many processors; each connected to separate physical devices. Each processor has </w:t>
       </w:r>
       <w:r>
         <w:rPr>
@@ -846,75 +830,405 @@
         </w:rPr>
       </w:pPr>
     </w:p>
+    <w:tbl>
+      <w:tblPr>
+        <w:tblStyle w:val="TableGrid"/>
+        <w:tblW w:w="8363" w:type="dxa"/>
+        <w:tblInd w:w="392" w:type="dxa"/>
+        <w:tblLook w:val="04A0" w:firstRow="1" w:lastRow="0" w:firstColumn="1" w:lastColumn="0" w:noHBand="0" w:noVBand="1"/>
+      </w:tblPr>
+      <w:tblGrid>
+        <w:gridCol w:w="8363"/>
+      </w:tblGrid>
+      <w:tr>
+        <w:tc>
+          <w:tcPr>
+            <w:tcW w:w="8363" w:type="dxa"/>
+          </w:tcPr>
+          <w:p>
+            <w:pPr>
+              <w:rPr>
+                <w:rFonts w:ascii="Courier New" w:hAnsi="Courier New" w:cs="Courier New"/>
+                <w:color w:val="000000"/>
+                <w:sz w:val="21"/>
+              </w:rPr>
+            </w:pPr>
+            <w:proofErr w:type="spellStart"/>
+            <w:r>
+              <w:rPr>
+                <w:rFonts w:ascii="Courier New" w:hAnsi="Courier New" w:cs="Courier New"/>
+                <w:color w:val="000000"/>
+                <w:sz w:val="21"/>
+              </w:rPr>
+              <w:t>func</w:t>
+            </w:r>
+            <w:proofErr w:type="spellEnd"/>
+            <w:r>
+              <w:rPr>
+                <w:rFonts w:ascii="Courier New" w:hAnsi="Courier New" w:cs="Courier New"/>
+                <w:color w:val="000000"/>
+                <w:sz w:val="21"/>
+              </w:rPr>
+              <w:t xml:space="preserve"> </w:t>
+            </w:r>
+            <w:proofErr w:type="spellStart"/>
+            <w:proofErr w:type="gramStart"/>
+            <w:r>
+              <w:rPr>
+                <w:rFonts w:ascii="Courier New" w:hAnsi="Courier New" w:cs="Courier New"/>
+                <w:color w:val="000000"/>
+                <w:sz w:val="21"/>
+              </w:rPr>
+              <w:t>sampleR</w:t>
+            </w:r>
+            <w:r>
+              <w:rPr>
+                <w:rFonts w:ascii="Courier New" w:hAnsi="Courier New" w:cs="Courier New"/>
+                <w:color w:val="000000"/>
+                <w:sz w:val="21"/>
+              </w:rPr>
+              <w:t>outine</w:t>
+            </w:r>
+            <w:proofErr w:type="spellEnd"/>
+            <w:r>
+              <w:rPr>
+                <w:rFonts w:ascii="Courier New" w:hAnsi="Courier New" w:cs="Courier New"/>
+                <w:color w:val="000000"/>
+                <w:sz w:val="21"/>
+              </w:rPr>
+              <w:t>(</w:t>
+            </w:r>
+            <w:proofErr w:type="gramEnd"/>
+            <w:r>
+              <w:rPr>
+                <w:rFonts w:ascii="Courier New" w:hAnsi="Courier New" w:cs="Courier New"/>
+                <w:color w:val="000000"/>
+                <w:sz w:val="21"/>
+              </w:rPr>
+              <w:t>) {</w:t>
+            </w:r>
+          </w:p>
+          <w:p>
+            <w:pPr>
+              <w:rPr>
+                <w:rFonts w:ascii="Courier New" w:hAnsi="Courier New" w:cs="Courier New"/>
+                <w:color w:val="000000"/>
+                <w:sz w:val="21"/>
+              </w:rPr>
+            </w:pPr>
+            <w:r>
+              <w:rPr>
+                <w:rFonts w:ascii="Courier New" w:hAnsi="Courier New" w:cs="Courier New"/>
+                <w:color w:val="000000"/>
+                <w:sz w:val="21"/>
+              </w:rPr>
+              <w:tab/>
+            </w:r>
+            <w:proofErr w:type="spellStart"/>
+            <w:proofErr w:type="gramStart"/>
+            <w:r>
+              <w:rPr>
+                <w:rFonts w:ascii="Courier New" w:hAnsi="Courier New" w:cs="Courier New"/>
+                <w:color w:val="000000"/>
+                <w:sz w:val="21"/>
+              </w:rPr>
+              <w:t>fmt.Println</w:t>
+            </w:r>
+            <w:proofErr w:type="spellEnd"/>
+            <w:proofErr w:type="gramEnd"/>
+            <w:r>
+              <w:rPr>
+                <w:rFonts w:ascii="Courier New" w:hAnsi="Courier New" w:cs="Courier New"/>
+                <w:color w:val="000000"/>
+                <w:sz w:val="21"/>
+              </w:rPr>
+              <w:t xml:space="preserve">("Hello world! You have started a </w:t>
+            </w:r>
+            <w:proofErr w:type="spellStart"/>
+            <w:r>
+              <w:rPr>
+                <w:rFonts w:ascii="Courier New" w:hAnsi="Courier New" w:cs="Courier New"/>
+                <w:color w:val="000000"/>
+                <w:sz w:val="21"/>
+              </w:rPr>
+              <w:t>Goroutine</w:t>
+            </w:r>
+            <w:proofErr w:type="spellEnd"/>
+            <w:r>
+              <w:rPr>
+                <w:rFonts w:ascii="Courier New" w:hAnsi="Courier New" w:cs="Courier New"/>
+                <w:color w:val="000000"/>
+                <w:sz w:val="21"/>
+              </w:rPr>
+              <w:t>")</w:t>
+            </w:r>
+          </w:p>
+          <w:p>
+            <w:pPr>
+              <w:rPr>
+                <w:rFonts w:ascii="Courier New" w:hAnsi="Courier New" w:cs="Courier New"/>
+                <w:color w:val="000000"/>
+                <w:sz w:val="21"/>
+              </w:rPr>
+            </w:pPr>
+            <w:r>
+              <w:rPr>
+                <w:rFonts w:ascii="Courier New" w:hAnsi="Courier New" w:cs="Courier New"/>
+                <w:color w:val="000000"/>
+                <w:sz w:val="21"/>
+              </w:rPr>
+              <w:t>}</w:t>
+            </w:r>
+          </w:p>
+          <w:p>
+            <w:pPr>
+              <w:rPr>
+                <w:rFonts w:ascii="Courier New" w:hAnsi="Courier New" w:cs="Courier New"/>
+                <w:color w:val="000000"/>
+                <w:sz w:val="21"/>
+              </w:rPr>
+            </w:pPr>
+          </w:p>
+          <w:p>
+            <w:pPr>
+              <w:rPr>
+                <w:rFonts w:ascii="Courier New" w:hAnsi="Courier New" w:cs="Courier New"/>
+                <w:color w:val="000000"/>
+                <w:sz w:val="21"/>
+              </w:rPr>
+            </w:pPr>
+            <w:proofErr w:type="spellStart"/>
+            <w:r>
+              <w:rPr>
+                <w:rFonts w:ascii="Courier New" w:hAnsi="Courier New" w:cs="Courier New"/>
+                <w:color w:val="000000"/>
+                <w:sz w:val="21"/>
+              </w:rPr>
+              <w:t>func</w:t>
+            </w:r>
+            <w:proofErr w:type="spellEnd"/>
+            <w:r>
+              <w:rPr>
+                <w:rFonts w:ascii="Courier New" w:hAnsi="Courier New" w:cs="Courier New"/>
+                <w:color w:val="000000"/>
+                <w:sz w:val="21"/>
+              </w:rPr>
+              <w:t xml:space="preserve"> </w:t>
+            </w:r>
+            <w:proofErr w:type="gramStart"/>
+            <w:r>
+              <w:rPr>
+                <w:rFonts w:ascii="Courier New" w:hAnsi="Courier New" w:cs="Courier New"/>
+                <w:color w:val="000000"/>
+                <w:sz w:val="21"/>
+              </w:rPr>
+              <w:t>main(</w:t>
+            </w:r>
+            <w:proofErr w:type="gramEnd"/>
+            <w:r>
+              <w:rPr>
+                <w:rFonts w:ascii="Courier New" w:hAnsi="Courier New" w:cs="Courier New"/>
+                <w:color w:val="000000"/>
+                <w:sz w:val="21"/>
+              </w:rPr>
+              <w:t>) {</w:t>
+            </w:r>
+          </w:p>
+          <w:p>
+            <w:pPr>
+              <w:rPr>
+                <w:rFonts w:ascii="Courier New" w:hAnsi="Courier New" w:cs="Courier New"/>
+                <w:color w:val="000000"/>
+                <w:sz w:val="21"/>
+              </w:rPr>
+            </w:pPr>
+            <w:r>
+              <w:rPr>
+                <w:rFonts w:ascii="Courier New" w:hAnsi="Courier New" w:cs="Courier New"/>
+                <w:color w:val="000000"/>
+                <w:sz w:val="21"/>
+              </w:rPr>
+              <w:tab/>
+              <w:t xml:space="preserve">go </w:t>
+            </w:r>
+            <w:proofErr w:type="spellStart"/>
+            <w:proofErr w:type="gramStart"/>
+            <w:r>
+              <w:rPr>
+                <w:rFonts w:ascii="Courier New" w:hAnsi="Courier New" w:cs="Courier New"/>
+                <w:color w:val="000000"/>
+                <w:sz w:val="21"/>
+              </w:rPr>
+              <w:t>sampleRoutine</w:t>
+            </w:r>
+            <w:proofErr w:type="spellEnd"/>
+            <w:r>
+              <w:rPr>
+                <w:rFonts w:ascii="Courier New" w:hAnsi="Courier New" w:cs="Courier New"/>
+                <w:color w:val="000000"/>
+                <w:sz w:val="21"/>
+              </w:rPr>
+              <w:t>(</w:t>
+            </w:r>
+            <w:proofErr w:type="gramEnd"/>
+            <w:r>
+              <w:rPr>
+                <w:rFonts w:ascii="Courier New" w:hAnsi="Courier New" w:cs="Courier New"/>
+                <w:color w:val="000000"/>
+                <w:sz w:val="21"/>
+              </w:rPr>
+              <w:t>)</w:t>
+            </w:r>
+            <w:r>
+              <w:rPr>
+                <w:rFonts w:ascii="Courier New" w:hAnsi="Courier New" w:cs="Courier New"/>
+                <w:color w:val="000000"/>
+                <w:sz w:val="21"/>
+              </w:rPr>
+              <w:t xml:space="preserve">   // starts a new </w:t>
+            </w:r>
+            <w:proofErr w:type="spellStart"/>
+            <w:r>
+              <w:rPr>
+                <w:rFonts w:ascii="Courier New" w:hAnsi="Courier New" w:cs="Courier New"/>
+                <w:color w:val="000000"/>
+                <w:sz w:val="21"/>
+              </w:rPr>
+              <w:t>goroutine</w:t>
+            </w:r>
+            <w:proofErr w:type="spellEnd"/>
+          </w:p>
+          <w:p>
+            <w:pPr>
+              <w:rPr>
+                <w:rFonts w:ascii="Linux Biolinum" w:hAnsi="Linux Biolinum" w:cs="Linux Biolinum"/>
+                <w:color w:val="000000"/>
+                <w:sz w:val="22"/>
+              </w:rPr>
+            </w:pPr>
+            <w:r>
+              <w:rPr>
+                <w:rFonts w:ascii="Courier New" w:hAnsi="Courier New" w:cs="Courier New"/>
+                <w:color w:val="000000"/>
+                <w:sz w:val="21"/>
+              </w:rPr>
+              <w:t>}</w:t>
+            </w:r>
+          </w:p>
+        </w:tc>
+      </w:tr>
+    </w:tbl>
     <w:p>
       <w:pPr>
-        <w:rPr>
-          <w:rFonts w:ascii="Linux Biolinum" w:hAnsi="Linux Biolinum" w:cs="Linux Biolinum"/>
-          <w:color w:val="000000"/>
-          <w:sz w:val="22"/>
-        </w:rPr>
-      </w:pPr>
-      <w:r>
-        <w:rPr>
-          <w:rFonts w:ascii="Linux Biolinum" w:hAnsi="Linux Biolinum" w:cs="Linux Biolinum"/>
-          <w:color w:val="000000"/>
-          <w:sz w:val="22"/>
-        </w:rPr>
-        <w:t xml:space="preserve">With multiple </w:t>
+        <w:jc w:val="center"/>
+        <w:rPr>
+          <w:rFonts w:ascii="Linux Biolinum" w:hAnsi="Linux Biolinum" w:cs="Linux Biolinum"/>
+          <w:color w:val="000000"/>
+          <w:sz w:val="18"/>
+        </w:rPr>
+      </w:pPr>
+      <w:r>
+        <w:rPr>
+          <w:rFonts w:ascii="Linux Biolinum" w:hAnsi="Linux Biolinum" w:cs="Linux Biolinum"/>
+          <w:b/>
+          <w:color w:val="000000"/>
+          <w:sz w:val="18"/>
+        </w:rPr>
+        <w:t>Figure 1.</w:t>
+      </w:r>
+      <w:r>
+        <w:rPr>
+          <w:rFonts w:ascii="Linux Biolinum" w:hAnsi="Linux Biolinum" w:cs="Linux Biolinum"/>
+          <w:color w:val="000000"/>
+          <w:sz w:val="18"/>
+        </w:rPr>
+        <w:t xml:space="preserve"> Sample </w:t>
       </w:r>
       <w:proofErr w:type="spellStart"/>
       <w:r>
         <w:rPr>
           <w:rFonts w:ascii="Linux Biolinum" w:hAnsi="Linux Biolinum" w:cs="Linux Biolinum"/>
           <w:color w:val="000000"/>
-          <w:sz w:val="22"/>
-        </w:rPr>
-        <w:t>goroutines</w:t>
+          <w:sz w:val="18"/>
+        </w:rPr>
+        <w:t>Goroutine</w:t>
       </w:r>
       <w:proofErr w:type="spellEnd"/>
       <w:r>
         <w:rPr>
           <w:rFonts w:ascii="Linux Biolinum" w:hAnsi="Linux Biolinum" w:cs="Linux Biolinum"/>
           <w:color w:val="000000"/>
-          <w:sz w:val="22"/>
-        </w:rPr>
-        <w:t xml:space="preserve">, it is useful for them to be able to communicate and pass information between each other. This can be accomplished with Go channels [7]. Channels are created by executing the make function and values are passed into the channel using an arrow pointed to the channel name, like “c &lt;- value” [7]. A value is received from a channel with an arrow pointer out of the channel name, like “&lt;-c” [7]. When communicating between two </w:t>
+          <w:sz w:val="18"/>
+        </w:rPr>
+        <w:t>.</w:t>
+      </w:r>
+      <w:r>
+        <w:rPr>
+          <w:rFonts w:ascii="Linux Biolinum" w:hAnsi="Linux Biolinum" w:cs="Linux Biolinum"/>
+          <w:color w:val="000000"/>
+          <w:sz w:val="18"/>
+        </w:rPr>
+        <w:t xml:space="preserve"> A </w:t>
+      </w:r>
+      <w:r>
+        <w:rPr>
+          <w:rFonts w:ascii="Linux Biolinum" w:hAnsi="Linux Biolinum" w:cs="Linux Biolinum"/>
+          <w:color w:val="000000"/>
+          <w:sz w:val="18"/>
+        </w:rPr>
+        <w:t xml:space="preserve">simple program that illustrates the use of a </w:t>
       </w:r>
       <w:proofErr w:type="spellStart"/>
       <w:r>
         <w:rPr>
           <w:rFonts w:ascii="Linux Biolinum" w:hAnsi="Linux Biolinum" w:cs="Linux Biolinum"/>
           <w:color w:val="000000"/>
-          <w:sz w:val="22"/>
-        </w:rPr>
-        <w:t>goroutines</w:t>
+          <w:sz w:val="18"/>
+        </w:rPr>
+        <w:t>goroutine</w:t>
       </w:r>
       <w:proofErr w:type="spellEnd"/>
       <w:r>
         <w:rPr>
           <w:rFonts w:ascii="Linux Biolinum" w:hAnsi="Linux Biolinum" w:cs="Linux Biolinum"/>
           <w:color w:val="000000"/>
-          <w:sz w:val="22"/>
-        </w:rPr>
-        <w:t xml:space="preserve">, one must be the sender and the other the receiver. Both the sender and receiver must be ready in order for the communication to be successful. Thus, channels not only help </w:t>
+          <w:sz w:val="18"/>
+        </w:rPr>
+        <w:t xml:space="preserve">. </w:t>
       </w:r>
       <w:proofErr w:type="spellStart"/>
       <w:r>
         <w:rPr>
           <w:rFonts w:ascii="Linux Biolinum" w:hAnsi="Linux Biolinum" w:cs="Linux Biolinum"/>
           <w:color w:val="000000"/>
-          <w:sz w:val="22"/>
-        </w:rPr>
-        <w:t>goroutines</w:t>
+          <w:sz w:val="18"/>
+        </w:rPr>
+        <w:t>Goroutines</w:t>
       </w:r>
       <w:proofErr w:type="spellEnd"/>
       <w:r>
         <w:rPr>
           <w:rFonts w:ascii="Linux Biolinum" w:hAnsi="Linux Biolinum" w:cs="Linux Biolinum"/>
           <w:color w:val="000000"/>
-          <w:sz w:val="22"/>
-        </w:rPr>
-        <w:t xml:space="preserve"> communicate with each other, but also synchronize with each other [7].</w:t>
+          <w:sz w:val="18"/>
+        </w:rPr>
+        <w:t xml:space="preserve"> are simple started by using the ‘go’ keyword</w:t>
+      </w:r>
+      <w:r>
+        <w:rPr>
+          <w:rFonts w:ascii="Linux Biolinum" w:hAnsi="Linux Biolinum" w:cs="Linux Biolinum"/>
+          <w:color w:val="000000"/>
+          <w:sz w:val="18"/>
+        </w:rPr>
+        <w:t xml:space="preserve"> followed by the program to execute</w:t>
+      </w:r>
+      <w:r>
+        <w:rPr>
+          <w:rFonts w:ascii="Linux Biolinum" w:hAnsi="Linux Biolinum" w:cs="Linux Biolinum"/>
+          <w:color w:val="000000"/>
+          <w:sz w:val="18"/>
+        </w:rPr>
+        <w:t>.</w:t>
       </w:r>
     </w:p>
     <w:p>
@@ -940,7 +1254,7 @@
           <w:color w:val="000000"/>
           <w:sz w:val="22"/>
         </w:rPr>
-        <w:t xml:space="preserve">Contrary to mainstream programming languages like Java, C++ and Python, communication between threads does not require the careful access to shared memory [8]. In the above languages, typically shared data structures are protected with locks and threads contend for their access [8]. However, with </w:t>
+        <w:t xml:space="preserve">With multiple </w:t>
       </w:r>
       <w:proofErr w:type="spellStart"/>
       <w:r>
@@ -958,7 +1272,25 @@
           <w:color w:val="000000"/>
           <w:sz w:val="22"/>
         </w:rPr>
-        <w:t xml:space="preserve"> and channels, the communication follows the Communication Sequential Process (CSP) model [8]. Instead of using locks when accessing shared data, channels will pass references to shared </w:t>
+        <w:t xml:space="preserve">, it is useful for them to be able to communicate and pass information between each other. This can be accomplished with Go channels [7]. Channels are created by executing the make function and values are passed into the channel using an arrow pointed to the channel name, like “c &lt;- value” [7]. A value is received from a channel with an arrow pointer out of the channel name, like “&lt;-c” [7]. When communicating between two </w:t>
+      </w:r>
+      <w:proofErr w:type="spellStart"/>
+      <w:r>
+        <w:rPr>
+          <w:rFonts w:ascii="Linux Biolinum" w:hAnsi="Linux Biolinum" w:cs="Linux Biolinum"/>
+          <w:color w:val="000000"/>
+          <w:sz w:val="22"/>
+        </w:rPr>
+        <w:t>goroutines</w:t>
+      </w:r>
+      <w:proofErr w:type="spellEnd"/>
+      <w:r>
+        <w:rPr>
+          <w:rFonts w:ascii="Linux Biolinum" w:hAnsi="Linux Biolinum" w:cs="Linux Biolinum"/>
+          <w:color w:val="000000"/>
+          <w:sz w:val="22"/>
+        </w:rPr>
+        <w:t xml:space="preserve">, one must be the </w:t>
       </w:r>
       <w:r>
         <w:rPr>
@@ -967,7 +1299,7 @@
           <w:sz w:val="22"/>
         </w:rPr>
         <w:lastRenderedPageBreak/>
-        <w:t xml:space="preserve">data to the </w:t>
+        <w:t xml:space="preserve">sender and the other the receiver. Both the sender and receiver must be ready in order for the communication to be successful. Thus, channels not only help </w:t>
       </w:r>
       <w:proofErr w:type="spellStart"/>
       <w:r>
@@ -985,43 +1317,7 @@
           <w:color w:val="000000"/>
           <w:sz w:val="22"/>
         </w:rPr>
-        <w:t xml:space="preserve">. Therefore, whichever </w:t>
-      </w:r>
-      <w:proofErr w:type="spellStart"/>
-      <w:r>
-        <w:rPr>
-          <w:rFonts w:ascii="Linux Biolinum" w:hAnsi="Linux Biolinum" w:cs="Linux Biolinum"/>
-          <w:color w:val="000000"/>
-          <w:sz w:val="22"/>
-        </w:rPr>
-        <w:t>goroutine</w:t>
-      </w:r>
-      <w:proofErr w:type="spellEnd"/>
-      <w:r>
-        <w:rPr>
-          <w:rFonts w:ascii="Linux Biolinum" w:hAnsi="Linux Biolinum" w:cs="Linux Biolinum"/>
-          <w:color w:val="000000"/>
-          <w:sz w:val="22"/>
-        </w:rPr>
-        <w:t xml:space="preserve"> is ready to receive the reference at that time will gain access to the shared data and no other </w:t>
-      </w:r>
-      <w:proofErr w:type="spellStart"/>
-      <w:r>
-        <w:rPr>
-          <w:rFonts w:ascii="Linux Biolinum" w:hAnsi="Linux Biolinum" w:cs="Linux Biolinum"/>
-          <w:color w:val="000000"/>
-          <w:sz w:val="22"/>
-        </w:rPr>
-        <w:t>goroutine</w:t>
-      </w:r>
-      <w:proofErr w:type="spellEnd"/>
-      <w:r>
-        <w:rPr>
-          <w:rFonts w:ascii="Linux Biolinum" w:hAnsi="Linux Biolinum" w:cs="Linux Biolinum"/>
-          <w:color w:val="000000"/>
-          <w:sz w:val="22"/>
-        </w:rPr>
-        <w:t xml:space="preserve"> may access it simultaneously [8]. </w:t>
+        <w:t xml:space="preserve"> communicate with each other, but also synchronize with each other [7].</w:t>
       </w:r>
     </w:p>
     <w:p>
@@ -1033,28 +1329,637 @@
         </w:rPr>
       </w:pPr>
     </w:p>
+    <w:tbl>
+      <w:tblPr>
+        <w:tblStyle w:val="TableGrid"/>
+        <w:tblW w:w="0" w:type="auto"/>
+        <w:tblInd w:w="358" w:type="dxa"/>
+        <w:tblLook w:val="04A0" w:firstRow="1" w:lastRow="0" w:firstColumn="1" w:lastColumn="0" w:noHBand="0" w:noVBand="1"/>
+      </w:tblPr>
+      <w:tblGrid>
+        <w:gridCol w:w="8397"/>
+      </w:tblGrid>
+      <w:tr>
+        <w:trPr>
+          <w:trHeight w:val="2836"/>
+        </w:trPr>
+        <w:tc>
+          <w:tcPr>
+            <w:tcW w:w="8397" w:type="dxa"/>
+          </w:tcPr>
+          <w:p>
+            <w:pPr>
+              <w:rPr>
+                <w:rFonts w:ascii="Courier New" w:hAnsi="Courier New" w:cs="Courier New"/>
+                <w:color w:val="000000"/>
+                <w:sz w:val="21"/>
+              </w:rPr>
+            </w:pPr>
+            <w:proofErr w:type="spellStart"/>
+            <w:r>
+              <w:rPr>
+                <w:rFonts w:ascii="Courier New" w:hAnsi="Courier New" w:cs="Courier New"/>
+                <w:color w:val="000000"/>
+                <w:sz w:val="21"/>
+              </w:rPr>
+              <w:t>func</w:t>
+            </w:r>
+            <w:proofErr w:type="spellEnd"/>
+            <w:r>
+              <w:rPr>
+                <w:rFonts w:ascii="Courier New" w:hAnsi="Courier New" w:cs="Courier New"/>
+                <w:color w:val="000000"/>
+                <w:sz w:val="21"/>
+              </w:rPr>
+              <w:t xml:space="preserve"> </w:t>
+            </w:r>
+            <w:proofErr w:type="gramStart"/>
+            <w:r>
+              <w:rPr>
+                <w:rFonts w:ascii="Courier New" w:hAnsi="Courier New" w:cs="Courier New"/>
+                <w:color w:val="000000"/>
+                <w:sz w:val="21"/>
+              </w:rPr>
+              <w:t>double(</w:t>
+            </w:r>
+            <w:proofErr w:type="spellStart"/>
+            <w:proofErr w:type="gramEnd"/>
+            <w:r>
+              <w:rPr>
+                <w:rFonts w:ascii="Courier New" w:hAnsi="Courier New" w:cs="Courier New"/>
+                <w:color w:val="000000"/>
+                <w:sz w:val="21"/>
+              </w:rPr>
+              <w:t>i</w:t>
+            </w:r>
+            <w:proofErr w:type="spellEnd"/>
+            <w:r>
+              <w:rPr>
+                <w:rFonts w:ascii="Courier New" w:hAnsi="Courier New" w:cs="Courier New"/>
+                <w:color w:val="000000"/>
+                <w:sz w:val="21"/>
+              </w:rPr>
+              <w:t xml:space="preserve"> </w:t>
+            </w:r>
+            <w:proofErr w:type="spellStart"/>
+            <w:r>
+              <w:rPr>
+                <w:rFonts w:ascii="Courier New" w:hAnsi="Courier New" w:cs="Courier New"/>
+                <w:color w:val="000000"/>
+                <w:sz w:val="21"/>
+              </w:rPr>
+              <w:t>int</w:t>
+            </w:r>
+            <w:proofErr w:type="spellEnd"/>
+            <w:r>
+              <w:rPr>
+                <w:rFonts w:ascii="Courier New" w:hAnsi="Courier New" w:cs="Courier New"/>
+                <w:color w:val="000000"/>
+                <w:sz w:val="21"/>
+              </w:rPr>
+              <w:t xml:space="preserve">, c </w:t>
+            </w:r>
+            <w:proofErr w:type="spellStart"/>
+            <w:r>
+              <w:rPr>
+                <w:rFonts w:ascii="Courier New" w:hAnsi="Courier New" w:cs="Courier New"/>
+                <w:color w:val="000000"/>
+                <w:sz w:val="21"/>
+              </w:rPr>
+              <w:t>chan</w:t>
+            </w:r>
+            <w:proofErr w:type="spellEnd"/>
+            <w:r>
+              <w:rPr>
+                <w:rFonts w:ascii="Courier New" w:hAnsi="Courier New" w:cs="Courier New"/>
+                <w:color w:val="000000"/>
+                <w:sz w:val="21"/>
+              </w:rPr>
+              <w:t xml:space="preserve"> </w:t>
+            </w:r>
+            <w:proofErr w:type="spellStart"/>
+            <w:r>
+              <w:rPr>
+                <w:rFonts w:ascii="Courier New" w:hAnsi="Courier New" w:cs="Courier New"/>
+                <w:color w:val="000000"/>
+                <w:sz w:val="21"/>
+              </w:rPr>
+              <w:t>int</w:t>
+            </w:r>
+            <w:proofErr w:type="spellEnd"/>
+            <w:r>
+              <w:rPr>
+                <w:rFonts w:ascii="Courier New" w:hAnsi="Courier New" w:cs="Courier New"/>
+                <w:color w:val="000000"/>
+                <w:sz w:val="21"/>
+              </w:rPr>
+              <w:t>) {</w:t>
+            </w:r>
+          </w:p>
+          <w:p>
+            <w:pPr>
+              <w:rPr>
+                <w:rFonts w:ascii="Courier New" w:hAnsi="Courier New" w:cs="Courier New"/>
+                <w:color w:val="000000"/>
+                <w:sz w:val="21"/>
+              </w:rPr>
+            </w:pPr>
+            <w:r>
+              <w:rPr>
+                <w:rFonts w:ascii="Courier New" w:hAnsi="Courier New" w:cs="Courier New"/>
+                <w:color w:val="000000"/>
+                <w:sz w:val="21"/>
+              </w:rPr>
+              <w:t xml:space="preserve">     </w:t>
+            </w:r>
+            <w:r>
+              <w:rPr>
+                <w:rFonts w:ascii="Courier New" w:hAnsi="Courier New" w:cs="Courier New"/>
+                <w:color w:val="000000"/>
+                <w:sz w:val="21"/>
+              </w:rPr>
+              <w:t xml:space="preserve">c &lt;- </w:t>
+            </w:r>
+            <w:proofErr w:type="spellStart"/>
+            <w:r>
+              <w:rPr>
+                <w:rFonts w:ascii="Courier New" w:hAnsi="Courier New" w:cs="Courier New"/>
+                <w:color w:val="000000"/>
+                <w:sz w:val="21"/>
+              </w:rPr>
+              <w:t>i</w:t>
+            </w:r>
+            <w:proofErr w:type="spellEnd"/>
+            <w:r>
+              <w:rPr>
+                <w:rFonts w:ascii="Courier New" w:hAnsi="Courier New" w:cs="Courier New"/>
+                <w:color w:val="000000"/>
+                <w:sz w:val="21"/>
+              </w:rPr>
+              <w:t xml:space="preserve"> + </w:t>
+            </w:r>
+            <w:proofErr w:type="spellStart"/>
+            <w:r>
+              <w:rPr>
+                <w:rFonts w:ascii="Courier New" w:hAnsi="Courier New" w:cs="Courier New"/>
+                <w:color w:val="000000"/>
+                <w:sz w:val="21"/>
+              </w:rPr>
+              <w:t>i</w:t>
+            </w:r>
+            <w:proofErr w:type="spellEnd"/>
+            <w:r>
+              <w:rPr>
+                <w:rFonts w:ascii="Courier New" w:hAnsi="Courier New" w:cs="Courier New"/>
+                <w:color w:val="000000"/>
+                <w:sz w:val="21"/>
+              </w:rPr>
+              <w:t xml:space="preserve"> </w:t>
+            </w:r>
+            <w:r>
+              <w:rPr>
+                <w:rFonts w:ascii="Courier New" w:hAnsi="Courier New" w:cs="Courier New"/>
+                <w:color w:val="000000"/>
+                <w:sz w:val="21"/>
+              </w:rPr>
+              <w:t xml:space="preserve">         </w:t>
+            </w:r>
+            <w:r>
+              <w:rPr>
+                <w:rFonts w:ascii="Courier New" w:hAnsi="Courier New" w:cs="Courier New"/>
+                <w:color w:val="000000"/>
+                <w:sz w:val="21"/>
+              </w:rPr>
+              <w:t xml:space="preserve"> // send value to channel</w:t>
+            </w:r>
+          </w:p>
+          <w:p>
+            <w:pPr>
+              <w:rPr>
+                <w:rFonts w:ascii="Courier New" w:hAnsi="Courier New" w:cs="Courier New"/>
+                <w:color w:val="000000"/>
+                <w:sz w:val="21"/>
+              </w:rPr>
+            </w:pPr>
+            <w:r>
+              <w:rPr>
+                <w:rFonts w:ascii="Courier New" w:hAnsi="Courier New" w:cs="Courier New"/>
+                <w:color w:val="000000"/>
+                <w:sz w:val="21"/>
+              </w:rPr>
+              <w:t>}</w:t>
+            </w:r>
+          </w:p>
+          <w:p>
+            <w:pPr>
+              <w:rPr>
+                <w:rFonts w:ascii="Courier New" w:hAnsi="Courier New" w:cs="Courier New"/>
+                <w:color w:val="000000"/>
+                <w:sz w:val="21"/>
+              </w:rPr>
+            </w:pPr>
+          </w:p>
+          <w:p>
+            <w:pPr>
+              <w:rPr>
+                <w:rFonts w:ascii="Courier New" w:hAnsi="Courier New" w:cs="Courier New"/>
+                <w:color w:val="000000"/>
+                <w:sz w:val="21"/>
+              </w:rPr>
+            </w:pPr>
+            <w:proofErr w:type="spellStart"/>
+            <w:r>
+              <w:rPr>
+                <w:rFonts w:ascii="Courier New" w:hAnsi="Courier New" w:cs="Courier New"/>
+                <w:color w:val="000000"/>
+                <w:sz w:val="21"/>
+              </w:rPr>
+              <w:t>func</w:t>
+            </w:r>
+            <w:proofErr w:type="spellEnd"/>
+            <w:r>
+              <w:rPr>
+                <w:rFonts w:ascii="Courier New" w:hAnsi="Courier New" w:cs="Courier New"/>
+                <w:color w:val="000000"/>
+                <w:sz w:val="21"/>
+              </w:rPr>
+              <w:t xml:space="preserve"> </w:t>
+            </w:r>
+            <w:proofErr w:type="gramStart"/>
+            <w:r>
+              <w:rPr>
+                <w:rFonts w:ascii="Courier New" w:hAnsi="Courier New" w:cs="Courier New"/>
+                <w:color w:val="000000"/>
+                <w:sz w:val="21"/>
+              </w:rPr>
+              <w:t>main(</w:t>
+            </w:r>
+            <w:proofErr w:type="gramEnd"/>
+            <w:r>
+              <w:rPr>
+                <w:rFonts w:ascii="Courier New" w:hAnsi="Courier New" w:cs="Courier New"/>
+                <w:color w:val="000000"/>
+                <w:sz w:val="21"/>
+              </w:rPr>
+              <w:t>) {</w:t>
+            </w:r>
+          </w:p>
+          <w:p>
+            <w:pPr>
+              <w:rPr>
+                <w:rFonts w:ascii="Courier New" w:hAnsi="Courier New" w:cs="Courier New"/>
+                <w:color w:val="000000"/>
+                <w:sz w:val="21"/>
+              </w:rPr>
+            </w:pPr>
+          </w:p>
+          <w:p>
+            <w:pPr>
+              <w:rPr>
+                <w:rFonts w:ascii="Courier New" w:hAnsi="Courier New" w:cs="Courier New"/>
+                <w:color w:val="000000"/>
+                <w:sz w:val="21"/>
+              </w:rPr>
+            </w:pPr>
+            <w:r>
+              <w:rPr>
+                <w:rFonts w:ascii="Courier New" w:hAnsi="Courier New" w:cs="Courier New"/>
+                <w:color w:val="000000"/>
+                <w:sz w:val="21"/>
+              </w:rPr>
+              <w:tab/>
+            </w:r>
+            <w:proofErr w:type="gramStart"/>
+            <w:r>
+              <w:rPr>
+                <w:rFonts w:ascii="Courier New" w:hAnsi="Courier New" w:cs="Courier New"/>
+                <w:color w:val="000000"/>
+                <w:sz w:val="21"/>
+              </w:rPr>
+              <w:t>c :</w:t>
+            </w:r>
+            <w:proofErr w:type="gramEnd"/>
+            <w:r>
+              <w:rPr>
+                <w:rFonts w:ascii="Courier New" w:hAnsi="Courier New" w:cs="Courier New"/>
+                <w:color w:val="000000"/>
+                <w:sz w:val="21"/>
+              </w:rPr>
+              <w:t>= make(</w:t>
+            </w:r>
+            <w:proofErr w:type="spellStart"/>
+            <w:r>
+              <w:rPr>
+                <w:rFonts w:ascii="Courier New" w:hAnsi="Courier New" w:cs="Courier New"/>
+                <w:color w:val="000000"/>
+                <w:sz w:val="21"/>
+              </w:rPr>
+              <w:t>chan</w:t>
+            </w:r>
+            <w:proofErr w:type="spellEnd"/>
+            <w:r>
+              <w:rPr>
+                <w:rFonts w:ascii="Courier New" w:hAnsi="Courier New" w:cs="Courier New"/>
+                <w:color w:val="000000"/>
+                <w:sz w:val="21"/>
+              </w:rPr>
+              <w:t xml:space="preserve"> </w:t>
+            </w:r>
+            <w:proofErr w:type="spellStart"/>
+            <w:r>
+              <w:rPr>
+                <w:rFonts w:ascii="Courier New" w:hAnsi="Courier New" w:cs="Courier New"/>
+                <w:color w:val="000000"/>
+                <w:sz w:val="21"/>
+              </w:rPr>
+              <w:t>int</w:t>
+            </w:r>
+            <w:proofErr w:type="spellEnd"/>
+            <w:r>
+              <w:rPr>
+                <w:rFonts w:ascii="Courier New" w:hAnsi="Courier New" w:cs="Courier New"/>
+                <w:color w:val="000000"/>
+                <w:sz w:val="21"/>
+              </w:rPr>
+              <w:t>)</w:t>
+            </w:r>
+            <w:r>
+              <w:rPr>
+                <w:rFonts w:ascii="Courier New" w:hAnsi="Courier New" w:cs="Courier New"/>
+                <w:color w:val="000000"/>
+                <w:sz w:val="21"/>
+              </w:rPr>
+              <w:t xml:space="preserve"> // create a new channel</w:t>
+            </w:r>
+          </w:p>
+          <w:p>
+            <w:pPr>
+              <w:rPr>
+                <w:rFonts w:ascii="Courier New" w:hAnsi="Courier New" w:cs="Courier New"/>
+                <w:color w:val="000000"/>
+                <w:sz w:val="21"/>
+              </w:rPr>
+            </w:pPr>
+            <w:r>
+              <w:rPr>
+                <w:rFonts w:ascii="Courier New" w:hAnsi="Courier New" w:cs="Courier New"/>
+                <w:color w:val="000000"/>
+                <w:sz w:val="21"/>
+              </w:rPr>
+              <w:tab/>
+              <w:t xml:space="preserve">go </w:t>
+            </w:r>
+            <w:proofErr w:type="gramStart"/>
+            <w:r>
+              <w:rPr>
+                <w:rFonts w:ascii="Courier New" w:hAnsi="Courier New" w:cs="Courier New"/>
+                <w:color w:val="000000"/>
+                <w:sz w:val="21"/>
+              </w:rPr>
+              <w:t>double</w:t>
+            </w:r>
+            <w:r>
+              <w:rPr>
+                <w:rFonts w:ascii="Courier New" w:hAnsi="Courier New" w:cs="Courier New"/>
+                <w:color w:val="000000"/>
+                <w:sz w:val="21"/>
+              </w:rPr>
+              <w:t>(</w:t>
+            </w:r>
+            <w:proofErr w:type="gramEnd"/>
+            <w:r>
+              <w:rPr>
+                <w:rFonts w:ascii="Courier New" w:hAnsi="Courier New" w:cs="Courier New"/>
+                <w:color w:val="000000"/>
+                <w:sz w:val="21"/>
+              </w:rPr>
+              <w:t>1</w:t>
+            </w:r>
+            <w:r>
+              <w:rPr>
+                <w:rFonts w:ascii="Courier New" w:hAnsi="Courier New" w:cs="Courier New"/>
+                <w:color w:val="000000"/>
+                <w:sz w:val="21"/>
+              </w:rPr>
+              <w:t>, c)</w:t>
+            </w:r>
+            <w:r>
+              <w:rPr>
+                <w:rFonts w:ascii="Courier New" w:hAnsi="Courier New" w:cs="Courier New"/>
+                <w:color w:val="000000"/>
+                <w:sz w:val="21"/>
+              </w:rPr>
+              <w:t xml:space="preserve">     // start go routine</w:t>
+            </w:r>
+          </w:p>
+          <w:p>
+            <w:pPr>
+              <w:rPr>
+                <w:rFonts w:ascii="Courier New" w:hAnsi="Courier New" w:cs="Courier New"/>
+                <w:color w:val="000000"/>
+                <w:sz w:val="21"/>
+              </w:rPr>
+            </w:pPr>
+            <w:r>
+              <w:rPr>
+                <w:rFonts w:ascii="Courier New" w:hAnsi="Courier New" w:cs="Courier New"/>
+                <w:color w:val="000000"/>
+                <w:sz w:val="21"/>
+              </w:rPr>
+              <w:tab/>
+            </w:r>
+            <w:proofErr w:type="gramStart"/>
+            <w:r>
+              <w:rPr>
+                <w:rFonts w:ascii="Courier New" w:hAnsi="Courier New" w:cs="Courier New"/>
+                <w:color w:val="000000"/>
+                <w:sz w:val="21"/>
+              </w:rPr>
+              <w:t>x</w:t>
+            </w:r>
+            <w:r>
+              <w:rPr>
+                <w:rFonts w:ascii="Courier New" w:hAnsi="Courier New" w:cs="Courier New"/>
+                <w:color w:val="000000"/>
+                <w:sz w:val="21"/>
+              </w:rPr>
+              <w:t xml:space="preserve"> </w:t>
+            </w:r>
+            <w:r>
+              <w:rPr>
+                <w:rFonts w:ascii="Courier New" w:hAnsi="Courier New" w:cs="Courier New"/>
+                <w:color w:val="000000"/>
+                <w:sz w:val="21"/>
+              </w:rPr>
+              <w:t>:</w:t>
+            </w:r>
+            <w:proofErr w:type="gramEnd"/>
+            <w:r>
+              <w:rPr>
+                <w:rFonts w:ascii="Courier New" w:hAnsi="Courier New" w:cs="Courier New"/>
+                <w:color w:val="000000"/>
+                <w:sz w:val="21"/>
+              </w:rPr>
+              <w:t xml:space="preserve">= &lt;-c </w:t>
+            </w:r>
+            <w:r>
+              <w:rPr>
+                <w:rFonts w:ascii="Courier New" w:hAnsi="Courier New" w:cs="Courier New"/>
+                <w:color w:val="000000"/>
+                <w:sz w:val="21"/>
+              </w:rPr>
+              <w:t xml:space="preserve">           </w:t>
+            </w:r>
+            <w:r>
+              <w:rPr>
+                <w:rFonts w:ascii="Courier New" w:hAnsi="Courier New" w:cs="Courier New"/>
+                <w:color w:val="000000"/>
+                <w:sz w:val="21"/>
+              </w:rPr>
+              <w:t>// receive from c</w:t>
+            </w:r>
+          </w:p>
+          <w:p>
+            <w:pPr>
+              <w:rPr>
+                <w:rFonts w:ascii="Courier New" w:hAnsi="Courier New" w:cs="Courier New"/>
+                <w:color w:val="000000"/>
+                <w:sz w:val="21"/>
+              </w:rPr>
+            </w:pPr>
+          </w:p>
+          <w:p>
+            <w:pPr>
+              <w:rPr>
+                <w:rFonts w:ascii="Courier New" w:hAnsi="Courier New" w:cs="Courier New"/>
+                <w:color w:val="000000"/>
+                <w:sz w:val="21"/>
+              </w:rPr>
+            </w:pPr>
+            <w:r>
+              <w:rPr>
+                <w:rFonts w:ascii="Courier New" w:hAnsi="Courier New" w:cs="Courier New"/>
+                <w:color w:val="000000"/>
+                <w:sz w:val="21"/>
+              </w:rPr>
+              <w:tab/>
+            </w:r>
+            <w:proofErr w:type="spellStart"/>
+            <w:proofErr w:type="gramStart"/>
+            <w:r>
+              <w:rPr>
+                <w:rFonts w:ascii="Courier New" w:hAnsi="Courier New" w:cs="Courier New"/>
+                <w:color w:val="000000"/>
+                <w:sz w:val="21"/>
+              </w:rPr>
+              <w:t>fmt.Println</w:t>
+            </w:r>
+            <w:proofErr w:type="spellEnd"/>
+            <w:proofErr w:type="gramEnd"/>
+            <w:r>
+              <w:rPr>
+                <w:rFonts w:ascii="Courier New" w:hAnsi="Courier New" w:cs="Courier New"/>
+                <w:color w:val="000000"/>
+                <w:sz w:val="21"/>
+              </w:rPr>
+              <w:t>(x)</w:t>
+            </w:r>
+          </w:p>
+          <w:p>
+            <w:pPr>
+              <w:rPr>
+                <w:rFonts w:ascii="Linux Biolinum" w:hAnsi="Linux Biolinum" w:cs="Linux Biolinum"/>
+                <w:color w:val="000000"/>
+                <w:sz w:val="22"/>
+              </w:rPr>
+            </w:pPr>
+            <w:r>
+              <w:rPr>
+                <w:rFonts w:ascii="Courier New" w:hAnsi="Courier New" w:cs="Courier New"/>
+                <w:color w:val="000000"/>
+                <w:sz w:val="21"/>
+              </w:rPr>
+              <w:t>}</w:t>
+            </w:r>
+          </w:p>
+        </w:tc>
+        <w:bookmarkStart w:id="4" w:name="_GoBack"/>
+        <w:bookmarkEnd w:id="4"/>
+      </w:tr>
+    </w:tbl>
     <w:p>
       <w:pPr>
-        <w:rPr>
-          <w:rFonts w:ascii="Linux Biolinum" w:hAnsi="Linux Biolinum" w:cs="Linux Biolinum"/>
-          <w:color w:val="000000"/>
-          <w:sz w:val="22"/>
-        </w:rPr>
-      </w:pPr>
-      <w:r>
-        <w:rPr>
-          <w:rFonts w:ascii="Linux Biolinum" w:hAnsi="Linux Biolinum" w:cs="Linux Biolinum"/>
-          <w:color w:val="000000"/>
-          <w:sz w:val="22"/>
-        </w:rPr>
-        <w:t xml:space="preserve">The main advantage of concurrency in Go is that it is lightweight, which means many </w:t>
+        <w:jc w:val="center"/>
+        <w:rPr>
+          <w:rFonts w:ascii="Linux Biolinum" w:hAnsi="Linux Biolinum" w:cs="Linux Biolinum"/>
+          <w:color w:val="000000"/>
+          <w:sz w:val="18"/>
+        </w:rPr>
+      </w:pPr>
+      <w:r>
+        <w:rPr>
+          <w:rFonts w:ascii="Linux Biolinum" w:hAnsi="Linux Biolinum" w:cs="Linux Biolinum"/>
+          <w:b/>
+          <w:color w:val="000000"/>
+          <w:sz w:val="18"/>
+        </w:rPr>
+        <w:t>Figure 2</w:t>
+      </w:r>
+      <w:r>
+        <w:rPr>
+          <w:rFonts w:ascii="Linux Biolinum" w:hAnsi="Linux Biolinum" w:cs="Linux Biolinum"/>
+          <w:b/>
+          <w:color w:val="000000"/>
+          <w:sz w:val="18"/>
+        </w:rPr>
+        <w:t>.</w:t>
+      </w:r>
+      <w:r>
+        <w:rPr>
+          <w:rFonts w:ascii="Linux Biolinum" w:hAnsi="Linux Biolinum" w:cs="Linux Biolinum"/>
+          <w:color w:val="000000"/>
+          <w:sz w:val="18"/>
+        </w:rPr>
+        <w:t xml:space="preserve"> Sample </w:t>
+      </w:r>
+      <w:r>
+        <w:rPr>
+          <w:rFonts w:ascii="Linux Biolinum" w:hAnsi="Linux Biolinum" w:cs="Linux Biolinum"/>
+          <w:color w:val="000000"/>
+          <w:sz w:val="18"/>
+        </w:rPr>
+        <w:t>Channel</w:t>
+      </w:r>
+      <w:r>
+        <w:rPr>
+          <w:rFonts w:ascii="Linux Biolinum" w:hAnsi="Linux Biolinum" w:cs="Linux Biolinum"/>
+          <w:color w:val="000000"/>
+          <w:sz w:val="18"/>
+        </w:rPr>
+        <w:t>.</w:t>
+      </w:r>
+      <w:r>
+        <w:rPr>
+          <w:rFonts w:ascii="Linux Biolinum" w:hAnsi="Linux Biolinum" w:cs="Linux Biolinum"/>
+          <w:color w:val="000000"/>
+          <w:sz w:val="18"/>
+        </w:rPr>
+        <w:t xml:space="preserve"> </w:t>
+      </w:r>
+      <w:r>
+        <w:rPr>
+          <w:rFonts w:ascii="Linux Biolinum" w:hAnsi="Linux Biolinum" w:cs="Linux Biolinum"/>
+          <w:color w:val="000000"/>
+          <w:sz w:val="18"/>
+        </w:rPr>
+        <w:t xml:space="preserve">A simple program that demonstrates the use of channels and </w:t>
       </w:r>
       <w:proofErr w:type="spellStart"/>
       <w:r>
         <w:rPr>
           <w:rFonts w:ascii="Linux Biolinum" w:hAnsi="Linux Biolinum" w:cs="Linux Biolinum"/>
           <w:color w:val="000000"/>
-          <w:sz w:val="22"/>
+          <w:sz w:val="18"/>
         </w:rPr>
         <w:t>goroutines</w:t>
       </w:r>
@@ -1063,56 +1968,264 @@
         <w:rPr>
           <w:rFonts w:ascii="Linux Biolinum" w:hAnsi="Linux Biolinum" w:cs="Linux Biolinum"/>
           <w:color w:val="000000"/>
-          <w:sz w:val="22"/>
-        </w:rPr>
-        <w:t xml:space="preserve"> can run without affecting performance [9]. It is easy to implement within the code by calling the go keyword before designated concurrent method. This method does away with extraneous processes such as thread schedulers in Java [9]. Executing </w:t>
+          <w:sz w:val="18"/>
+        </w:rPr>
+        <w:t xml:space="preserve"> together</w:t>
+      </w:r>
+      <w:r>
+        <w:rPr>
+          <w:rFonts w:ascii="Linux Biolinum" w:hAnsi="Linux Biolinum" w:cs="Linux Biolinum"/>
+          <w:color w:val="000000"/>
+          <w:sz w:val="18"/>
+        </w:rPr>
+        <w:t>.</w:t>
+      </w:r>
+      <w:r>
+        <w:rPr>
+          <w:rFonts w:ascii="Linux Biolinum" w:hAnsi="Linux Biolinum" w:cs="Linux Biolinum"/>
+          <w:color w:val="000000"/>
+          <w:sz w:val="18"/>
+        </w:rPr>
+        <w:t xml:space="preserve"> A channel must first be initialized with a type. Then, </w:t>
+      </w:r>
+      <w:r>
+        <w:rPr>
+          <w:rFonts w:ascii="Linux Biolinum" w:hAnsi="Linux Biolinum" w:cs="Linux Biolinum"/>
+          <w:color w:val="000000"/>
+          <w:sz w:val="18"/>
+        </w:rPr>
+        <w:t xml:space="preserve">it can be passed to a </w:t>
       </w:r>
       <w:proofErr w:type="spellStart"/>
       <w:r>
         <w:rPr>
           <w:rFonts w:ascii="Linux Biolinum" w:hAnsi="Linux Biolinum" w:cs="Linux Biolinum"/>
           <w:color w:val="000000"/>
-          <w:sz w:val="22"/>
-        </w:rPr>
-        <w:t>goroutines</w:t>
+          <w:sz w:val="18"/>
+        </w:rPr>
+        <w:t>goroutine</w:t>
       </w:r>
       <w:proofErr w:type="spellEnd"/>
       <w:r>
         <w:rPr>
           <w:rFonts w:ascii="Linux Biolinum" w:hAnsi="Linux Biolinum" w:cs="Linux Biolinum"/>
           <w:color w:val="000000"/>
-          <w:sz w:val="22"/>
-        </w:rPr>
-        <w:t xml:space="preserve"> are self-sufficient, meaning that they keep track of stack and heap variable references and does not need to be referred to themselves to avoid garbage collection. Upon finishing a </w:t>
-      </w:r>
-      <w:proofErr w:type="spellStart"/>
-      <w:r>
-        <w:rPr>
-          <w:rFonts w:ascii="Linux Biolinum" w:hAnsi="Linux Biolinum" w:cs="Linux Biolinum"/>
-          <w:color w:val="000000"/>
-          <w:sz w:val="22"/>
-        </w:rPr>
-        <w:t>goroutine</w:t>
-      </w:r>
-      <w:proofErr w:type="spellEnd"/>
-      <w:r>
-        <w:rPr>
-          <w:rFonts w:ascii="Linux Biolinum" w:hAnsi="Linux Biolinum" w:cs="Linux Biolinum"/>
-          <w:color w:val="000000"/>
-          <w:sz w:val="22"/>
-        </w:rPr>
-        <w:t>, it will release all resources automatically [9].</w:t>
+          <w:sz w:val="18"/>
+        </w:rPr>
+        <w:t>.</w:t>
+      </w:r>
+      <w:r>
+        <w:rPr>
+          <w:rFonts w:ascii="Linux Biolinum" w:hAnsi="Linux Biolinum" w:cs="Linux Biolinum"/>
+          <w:color w:val="000000"/>
+          <w:sz w:val="18"/>
+        </w:rPr>
+        <w:t xml:space="preserve"> Values are received from a channel using the special operator ‘&lt;-</w:t>
+      </w:r>
+      <w:r>
+        <w:rPr>
+          <w:rFonts w:ascii="Linux Biolinum" w:hAnsi="Linux Biolinum" w:cs="Linux Biolinum"/>
+          <w:color w:val="000000"/>
+          <w:sz w:val="18"/>
+        </w:rPr>
+        <w:t>’</w:t>
+      </w:r>
+      <w:r>
+        <w:rPr>
+          <w:rFonts w:ascii="Linux Biolinum" w:hAnsi="Linux Biolinum" w:cs="Linux Biolinum"/>
+          <w:color w:val="000000"/>
+          <w:sz w:val="18"/>
+        </w:rPr>
+        <w:t xml:space="preserve">. </w:t>
       </w:r>
     </w:p>
     <w:p>
       <w:pPr>
         <w:rPr>
-          <w:rFonts w:ascii="Linux Biolinum" w:eastAsia="Times New Roman" w:hAnsi="Linux Biolinum" w:cs="Linux Biolinum"/>
+          <w:rFonts w:ascii="Linux Biolinum" w:hAnsi="Linux Biolinum" w:cs="Linux Biolinum"/>
+          <w:color w:val="000000"/>
+          <w:sz w:val="22"/>
         </w:rPr>
       </w:pPr>
     </w:p>
     <w:p>
       <w:pPr>
+        <w:rPr>
+          <w:rFonts w:ascii="Linux Biolinum" w:hAnsi="Linux Biolinum" w:cs="Linux Biolinum"/>
+          <w:color w:val="000000"/>
+          <w:sz w:val="22"/>
+        </w:rPr>
+      </w:pPr>
+      <w:r>
+        <w:rPr>
+          <w:rFonts w:ascii="Linux Biolinum" w:hAnsi="Linux Biolinum" w:cs="Linux Biolinum"/>
+          <w:color w:val="000000"/>
+          <w:sz w:val="22"/>
+        </w:rPr>
+        <w:t xml:space="preserve">Contrary to mainstream programming languages like Java, C++ and Python, communication between threads does not require the careful access to shared memory [8]. In the above languages, typically shared data structures are protected with locks and threads contend for their access [8]. However, with </w:t>
+      </w:r>
+      <w:proofErr w:type="spellStart"/>
+      <w:r>
+        <w:rPr>
+          <w:rFonts w:ascii="Linux Biolinum" w:hAnsi="Linux Biolinum" w:cs="Linux Biolinum"/>
+          <w:color w:val="000000"/>
+          <w:sz w:val="22"/>
+        </w:rPr>
+        <w:t>goroutines</w:t>
+      </w:r>
+      <w:proofErr w:type="spellEnd"/>
+      <w:r>
+        <w:rPr>
+          <w:rFonts w:ascii="Linux Biolinum" w:hAnsi="Linux Biolinum" w:cs="Linux Biolinum"/>
+          <w:color w:val="000000"/>
+          <w:sz w:val="22"/>
+        </w:rPr>
+        <w:t xml:space="preserve"> and channels, the communication follows the Communication Sequential Process (CSP) model [8]. Instead of using locks when accessing shared data, channels will pass references to shared data to the </w:t>
+      </w:r>
+      <w:proofErr w:type="spellStart"/>
+      <w:r>
+        <w:rPr>
+          <w:rFonts w:ascii="Linux Biolinum" w:hAnsi="Linux Biolinum" w:cs="Linux Biolinum"/>
+          <w:color w:val="000000"/>
+          <w:sz w:val="22"/>
+        </w:rPr>
+        <w:t>goroutines</w:t>
+      </w:r>
+      <w:proofErr w:type="spellEnd"/>
+      <w:r>
+        <w:rPr>
+          <w:rFonts w:ascii="Linux Biolinum" w:hAnsi="Linux Biolinum" w:cs="Linux Biolinum"/>
+          <w:color w:val="000000"/>
+          <w:sz w:val="22"/>
+        </w:rPr>
+        <w:t xml:space="preserve">. Therefore, whichever </w:t>
+      </w:r>
+      <w:proofErr w:type="spellStart"/>
+      <w:r>
+        <w:rPr>
+          <w:rFonts w:ascii="Linux Biolinum" w:hAnsi="Linux Biolinum" w:cs="Linux Biolinum"/>
+          <w:color w:val="000000"/>
+          <w:sz w:val="22"/>
+        </w:rPr>
+        <w:t>goroutine</w:t>
+      </w:r>
+      <w:proofErr w:type="spellEnd"/>
+      <w:r>
+        <w:rPr>
+          <w:rFonts w:ascii="Linux Biolinum" w:hAnsi="Linux Biolinum" w:cs="Linux Biolinum"/>
+          <w:color w:val="000000"/>
+          <w:sz w:val="22"/>
+        </w:rPr>
+        <w:t xml:space="preserve"> is ready to receive the reference at that time will gain access to the shared data and no other </w:t>
+      </w:r>
+      <w:proofErr w:type="spellStart"/>
+      <w:r>
+        <w:rPr>
+          <w:rFonts w:ascii="Linux Biolinum" w:hAnsi="Linux Biolinum" w:cs="Linux Biolinum"/>
+          <w:color w:val="000000"/>
+          <w:sz w:val="22"/>
+        </w:rPr>
+        <w:t>goroutine</w:t>
+      </w:r>
+      <w:proofErr w:type="spellEnd"/>
+      <w:r>
+        <w:rPr>
+          <w:rFonts w:ascii="Linux Biolinum" w:hAnsi="Linux Biolinum" w:cs="Linux Biolinum"/>
+          <w:color w:val="000000"/>
+          <w:sz w:val="22"/>
+        </w:rPr>
+        <w:t xml:space="preserve"> may access it simultaneously [8]. </w:t>
+      </w:r>
+    </w:p>
+    <w:p>
+      <w:pPr>
+        <w:rPr>
+          <w:rFonts w:ascii="Linux Biolinum" w:hAnsi="Linux Biolinum" w:cs="Linux Biolinum"/>
+          <w:color w:val="000000"/>
+          <w:sz w:val="22"/>
+        </w:rPr>
+      </w:pPr>
+    </w:p>
+    <w:p>
+      <w:pPr>
+        <w:rPr>
+          <w:rFonts w:ascii="Linux Biolinum" w:hAnsi="Linux Biolinum" w:cs="Linux Biolinum"/>
+          <w:color w:val="000000"/>
+          <w:sz w:val="22"/>
+        </w:rPr>
+      </w:pPr>
+      <w:r>
+        <w:rPr>
+          <w:rFonts w:ascii="Linux Biolinum" w:hAnsi="Linux Biolinum" w:cs="Linux Biolinum"/>
+          <w:color w:val="000000"/>
+          <w:sz w:val="22"/>
+        </w:rPr>
+        <w:t xml:space="preserve">The main advantage of concurrency in Go is that it is lightweight, which means many </w:t>
+      </w:r>
+      <w:proofErr w:type="spellStart"/>
+      <w:r>
+        <w:rPr>
+          <w:rFonts w:ascii="Linux Biolinum" w:hAnsi="Linux Biolinum" w:cs="Linux Biolinum"/>
+          <w:color w:val="000000"/>
+          <w:sz w:val="22"/>
+        </w:rPr>
+        <w:t>goroutines</w:t>
+      </w:r>
+      <w:proofErr w:type="spellEnd"/>
+      <w:r>
+        <w:rPr>
+          <w:rFonts w:ascii="Linux Biolinum" w:hAnsi="Linux Biolinum" w:cs="Linux Biolinum"/>
+          <w:color w:val="000000"/>
+          <w:sz w:val="22"/>
+        </w:rPr>
+        <w:t xml:space="preserve"> can run without affecting performance [9]. It is easy to implement within the code by calling the go keyword before designated concurrent method. This method does away with extraneous processes such as thread schedulers in Java [9]. Executing </w:t>
+      </w:r>
+      <w:proofErr w:type="spellStart"/>
+      <w:r>
+        <w:rPr>
+          <w:rFonts w:ascii="Linux Biolinum" w:hAnsi="Linux Biolinum" w:cs="Linux Biolinum"/>
+          <w:color w:val="000000"/>
+          <w:sz w:val="22"/>
+        </w:rPr>
+        <w:t>goroutines</w:t>
+      </w:r>
+      <w:proofErr w:type="spellEnd"/>
+      <w:r>
+        <w:rPr>
+          <w:rFonts w:ascii="Linux Biolinum" w:hAnsi="Linux Biolinum" w:cs="Linux Biolinum"/>
+          <w:color w:val="000000"/>
+          <w:sz w:val="22"/>
+        </w:rPr>
+        <w:t xml:space="preserve"> are self-sufficient, meaning that they keep track of stack and heap variable references and does not need to be referred to themselves to avoid garbage collection. Upon finishing a </w:t>
+      </w:r>
+      <w:proofErr w:type="spellStart"/>
+      <w:r>
+        <w:rPr>
+          <w:rFonts w:ascii="Linux Biolinum" w:hAnsi="Linux Biolinum" w:cs="Linux Biolinum"/>
+          <w:color w:val="000000"/>
+          <w:sz w:val="22"/>
+        </w:rPr>
+        <w:t>goroutine</w:t>
+      </w:r>
+      <w:proofErr w:type="spellEnd"/>
+      <w:r>
+        <w:rPr>
+          <w:rFonts w:ascii="Linux Biolinum" w:hAnsi="Linux Biolinum" w:cs="Linux Biolinum"/>
+          <w:color w:val="000000"/>
+          <w:sz w:val="22"/>
+        </w:rPr>
+        <w:t>, it will release all resources automatically [9].</w:t>
+      </w:r>
+    </w:p>
+    <w:p>
+      <w:pPr>
+        <w:rPr>
+          <w:rFonts w:ascii="Linux Biolinum" w:eastAsia="Times New Roman" w:hAnsi="Linux Biolinum" w:cs="Linux Biolinum"/>
+        </w:rPr>
+      </w:pPr>
+    </w:p>
+    <w:p>
+      <w:pPr>
         <w:pStyle w:val="Head1"/>
         <w:ind w:left="0" w:firstLine="0"/>
         <w:rPr>
@@ -1186,6 +2299,7 @@
       <w:pPr>
         <w:rPr>
           <w:rFonts w:ascii="Linux Biolinum" w:hAnsi="Linux Biolinum" w:cs="Linux Biolinum"/>
+          <w:color w:val="000000"/>
           <w:sz w:val="22"/>
           <w:szCs w:val="22"/>
         </w:rPr>
@@ -1193,52 +2307,18 @@
       <w:r>
         <w:rPr>
           <w:rFonts w:ascii="Linux Biolinum" w:hAnsi="Linux Biolinum" w:cs="Linux Biolinum"/>
+          <w:color w:val="000000"/>
           <w:sz w:val="22"/>
           <w:szCs w:val="22"/>
         </w:rPr>
-        <w:t xml:space="preserve">Concurrency is managed by 4 main tools: processes, threads, green threads and </w:t>
-      </w:r>
-      <w:proofErr w:type="spellStart"/>
-      <w:r>
-        <w:rPr>
-          <w:rFonts w:ascii="Linux Biolinum" w:hAnsi="Linux Biolinum" w:cs="Linux Biolinum"/>
-          <w:sz w:val="22"/>
-          <w:szCs w:val="22"/>
-        </w:rPr>
-        <w:t>goroutines</w:t>
-      </w:r>
-      <w:proofErr w:type="spellEnd"/>
-      <w:r>
-        <w:rPr>
-          <w:rFonts w:ascii="Linux Biolinum" w:hAnsi="Linux Biolinum" w:cs="Linux Biolinum"/>
-          <w:sz w:val="22"/>
-          <w:szCs w:val="22"/>
-        </w:rPr>
-        <w:t xml:space="preserve"> [5]. The two that interest us the most are threads in Java and </w:t>
-      </w:r>
-      <w:proofErr w:type="spellStart"/>
-      <w:r>
-        <w:rPr>
-          <w:rFonts w:ascii="Linux Biolinum" w:hAnsi="Linux Biolinum" w:cs="Linux Biolinum"/>
-          <w:sz w:val="22"/>
-          <w:szCs w:val="22"/>
-        </w:rPr>
-        <w:t>goroutines</w:t>
-      </w:r>
-      <w:proofErr w:type="spellEnd"/>
-      <w:r>
-        <w:rPr>
-          <w:rFonts w:ascii="Linux Biolinum" w:hAnsi="Linux Biolinum" w:cs="Linux Biolinum"/>
-          <w:sz w:val="22"/>
-          <w:szCs w:val="22"/>
-        </w:rPr>
-        <w:t xml:space="preserve"> in Go. </w:t>
+        <w:t>3.1.1 Overview</w:t>
       </w:r>
     </w:p>
     <w:p>
       <w:pPr>
         <w:rPr>
           <w:rFonts w:ascii="Linux Biolinum" w:hAnsi="Linux Biolinum" w:cs="Linux Biolinum"/>
+          <w:color w:val="000000"/>
           <w:sz w:val="22"/>
           <w:szCs w:val="22"/>
         </w:rPr>
@@ -1258,7 +2338,7 @@
           <w:sz w:val="22"/>
           <w:szCs w:val="22"/>
         </w:rPr>
-        <w:t xml:space="preserve">Java uses threads to manage concurrency, which means that an address space is shared among threads running in the same process [5]. A thread, like a </w:t>
+        <w:t xml:space="preserve">Concurrency is managed by 4 main tools: processes, threads, green threads and </w:t>
       </w:r>
       <w:proofErr w:type="spellStart"/>
       <w:r>
@@ -1267,7 +2347,7 @@
           <w:sz w:val="22"/>
           <w:szCs w:val="22"/>
         </w:rPr>
-        <w:t>goroutine</w:t>
+        <w:t>goroutines</w:t>
       </w:r>
       <w:proofErr w:type="spellEnd"/>
       <w:r>
@@ -1276,25 +2356,25 @@
           <w:sz w:val="22"/>
           <w:szCs w:val="22"/>
         </w:rPr>
-        <w:t xml:space="preserve">, is a lightweight process that possesses </w:t>
-      </w:r>
-      <w:proofErr w:type="gramStart"/>
+        <w:t xml:space="preserve"> [5]. The two that interest us the most are threads in Java and </w:t>
+      </w:r>
+      <w:proofErr w:type="spellStart"/>
       <w:r>
         <w:rPr>
           <w:rFonts w:ascii="Linux Biolinum" w:hAnsi="Linux Biolinum" w:cs="Linux Biolinum"/>
           <w:sz w:val="22"/>
           <w:szCs w:val="22"/>
         </w:rPr>
-        <w:t>it’s</w:t>
-      </w:r>
-      <w:proofErr w:type="gramEnd"/>
+        <w:t>goroutines</w:t>
+      </w:r>
+      <w:proofErr w:type="spellEnd"/>
       <w:r>
         <w:rPr>
           <w:rFonts w:ascii="Linux Biolinum" w:hAnsi="Linux Biolinum" w:cs="Linux Biolinum"/>
           <w:sz w:val="22"/>
           <w:szCs w:val="22"/>
         </w:rPr>
-        <w:t xml:space="preserve"> own call stack, but can access shared data of other threads in the same process [14]. Within a Java application, there is by default one process and running several threads will help achieve an asynchronous behavior [14]. </w:t>
+        <w:t xml:space="preserve"> in Go. </w:t>
       </w:r>
     </w:p>
     <w:p>
@@ -1320,7 +2400,26 @@
           <w:sz w:val="22"/>
           <w:szCs w:val="22"/>
         </w:rPr>
-        <w:t xml:space="preserve">An important point to keep in mind when talking about concurrency is synchronization or how two concurrent processes communicate with each other [5]. Java uses objects to communicate about tasks between concurrent processes. But this process involves overhead of obtaining locks on the shared data [5]. Because threads have their own call stack, but can also access shared data, two problems arise: visibility and access problems. Visibility problems occur when thread A reads data that is later changed by thread B, but is unaware of this change and access problems occur when both thread A and B try to change the same shared data at the same time. Both of these problems lead to deadlocks and incorrect return of data [14]. A deadlock occurs when if all processes are waiting for an event that another process has to cause. This creates a cyclic dependency of processes which halts a program [14]. To combat these problems, Java provides locks to protect parts of the code from being executed by different threads at the same time. The simplest way to incorporate this into the code is by the synchronized keyword ahead of methods or classes [14]. By including this </w:t>
+        <w:lastRenderedPageBreak/>
+        <w:t xml:space="preserve">Java uses threads to manage concurrency, which means that an address space is shared among threads running in the same process [5]. A thread, like a </w:t>
+      </w:r>
+      <w:proofErr w:type="spellStart"/>
+      <w:r>
+        <w:rPr>
+          <w:rFonts w:ascii="Linux Biolinum" w:hAnsi="Linux Biolinum" w:cs="Linux Biolinum"/>
+          <w:sz w:val="22"/>
+          <w:szCs w:val="22"/>
+        </w:rPr>
+        <w:t>goroutine</w:t>
+      </w:r>
+      <w:proofErr w:type="spellEnd"/>
+      <w:r>
+        <w:rPr>
+          <w:rFonts w:ascii="Linux Biolinum" w:hAnsi="Linux Biolinum" w:cs="Linux Biolinum"/>
+          <w:sz w:val="22"/>
+          <w:szCs w:val="22"/>
+        </w:rPr>
+        <w:t xml:space="preserve">, is a lightweight process that possesses </w:t>
       </w:r>
       <w:proofErr w:type="gramStart"/>
       <w:r>
@@ -1329,7 +2428,7 @@
           <w:sz w:val="22"/>
           <w:szCs w:val="22"/>
         </w:rPr>
-        <w:t>keyword</w:t>
+        <w:t>it’s</w:t>
       </w:r>
       <w:proofErr w:type="gramEnd"/>
       <w:r>
@@ -1338,25 +2437,7 @@
           <w:sz w:val="22"/>
           <w:szCs w:val="22"/>
         </w:rPr>
-        <w:t xml:space="preserve"> it ensures that only a single thread executes a block of code at a time and that each thread sees the effects of the previous thread that executed that part of the code [14]. On the other hand, </w:t>
-      </w:r>
-      <w:proofErr w:type="gramStart"/>
-      <w:r>
-        <w:rPr>
-          <w:rFonts w:ascii="Linux Biolinum" w:hAnsi="Linux Biolinum" w:cs="Linux Biolinum"/>
-          <w:sz w:val="22"/>
-          <w:szCs w:val="22"/>
-        </w:rPr>
-        <w:t>Go</w:t>
-      </w:r>
-      <w:proofErr w:type="gramEnd"/>
-      <w:r>
-        <w:rPr>
-          <w:rFonts w:ascii="Linux Biolinum" w:hAnsi="Linux Biolinum" w:cs="Linux Biolinum"/>
-          <w:sz w:val="22"/>
-          <w:szCs w:val="22"/>
-        </w:rPr>
-        <w:t xml:space="preserve"> uses channels that are shared between units of work to achieve synchronization. Channels are essentially a pipe that a unit of work can read or write to. So instead of having to synchronize access, units of work can easily communicate over shared channels [5].</w:t>
+        <w:t xml:space="preserve"> own call stack, but can access shared data of other threads in the same process [14]. Within a Java application, there is by default one process and running several threads will help achieve an asynchronous behavior [14]. </w:t>
       </w:r>
     </w:p>
     <w:p>
@@ -1382,30 +2463,117 @@
           <w:sz w:val="22"/>
           <w:szCs w:val="22"/>
         </w:rPr>
-        <w:t xml:space="preserve">When designing a concurrent program in Java, it creates a concern about performance issues such as allocation of thread pools. In Go, however, there is no need to worry about performance since </w:t>
-      </w:r>
-      <w:proofErr w:type="spellStart"/>
-      <w:r>
-        <w:rPr>
-          <w:rFonts w:ascii="Linux Biolinum" w:hAnsi="Linux Biolinum" w:cs="Linux Biolinum"/>
-          <w:sz w:val="22"/>
-          <w:szCs w:val="22"/>
-        </w:rPr>
-        <w:lastRenderedPageBreak/>
-        <w:t>goroutines</w:t>
-      </w:r>
-      <w:proofErr w:type="spellEnd"/>
-      <w:r>
-        <w:rPr>
-          <w:rFonts w:ascii="Linux Biolinum" w:hAnsi="Linux Biolinum" w:cs="Linux Biolinum"/>
-          <w:sz w:val="22"/>
-          <w:szCs w:val="22"/>
-        </w:rPr>
-        <w:t xml:space="preserve"> can be used to track concurrent units of work, and what is determined as most efficient gets multiplexed onto OS threads [5]. This allows developers to focus mainly on optimal concurrency design.</w:t>
+        <w:t>3.1.2 Comparison to Go</w:t>
       </w:r>
     </w:p>
     <w:p>
       <w:pPr>
+        <w:rPr>
+          <w:rFonts w:ascii="Linux Biolinum" w:hAnsi="Linux Biolinum" w:cs="Linux Biolinum"/>
+          <w:sz w:val="22"/>
+          <w:szCs w:val="22"/>
+        </w:rPr>
+      </w:pPr>
+    </w:p>
+    <w:p>
+      <w:pPr>
+        <w:rPr>
+          <w:rFonts w:ascii="Linux Biolinum" w:hAnsi="Linux Biolinum" w:cs="Linux Biolinum"/>
+          <w:sz w:val="22"/>
+          <w:szCs w:val="22"/>
+        </w:rPr>
+      </w:pPr>
+      <w:r>
+        <w:rPr>
+          <w:rFonts w:ascii="Linux Biolinum" w:hAnsi="Linux Biolinum" w:cs="Linux Biolinum"/>
+          <w:sz w:val="22"/>
+          <w:szCs w:val="22"/>
+        </w:rPr>
+        <w:t xml:space="preserve">An important point to keep in mind when talking about concurrency is synchronization or how two concurrent processes communicate with each other [5]. Java uses objects to communicate about tasks between concurrent processes. But this process involves overhead of obtaining locks on the shared data [5]. Because threads have their own call stack, but can also access shared data, two problems arise: visibility and access problems. Visibility problems occur when thread A reads data that is later changed by thread B, but is unaware of this change and access problems occur when both thread A and B try to change the same shared data at the same time. Both of these problems lead to deadlocks and incorrect return of data [14]. A deadlock occurs when if all processes are waiting for an event that another process has to cause. This creates a cyclic dependency of processes which halts a program [14]. To combat these problems, Java provides locks to protect parts of the code from being executed by different threads at the same time. The simplest way to incorporate this into the code is by the synchronized keyword ahead of methods or classes [14]. By including this </w:t>
+      </w:r>
+      <w:proofErr w:type="gramStart"/>
+      <w:r>
+        <w:rPr>
+          <w:rFonts w:ascii="Linux Biolinum" w:hAnsi="Linux Biolinum" w:cs="Linux Biolinum"/>
+          <w:sz w:val="22"/>
+          <w:szCs w:val="22"/>
+        </w:rPr>
+        <w:t>keyword</w:t>
+      </w:r>
+      <w:proofErr w:type="gramEnd"/>
+      <w:r>
+        <w:rPr>
+          <w:rFonts w:ascii="Linux Biolinum" w:hAnsi="Linux Biolinum" w:cs="Linux Biolinum"/>
+          <w:sz w:val="22"/>
+          <w:szCs w:val="22"/>
+        </w:rPr>
+        <w:t xml:space="preserve"> it ensures that only a single thread executes a block of code at a time and that each thread sees the effects of the previous thread that executed that part of the code [14]. On the other hand, </w:t>
+      </w:r>
+      <w:proofErr w:type="gramStart"/>
+      <w:r>
+        <w:rPr>
+          <w:rFonts w:ascii="Linux Biolinum" w:hAnsi="Linux Biolinum" w:cs="Linux Biolinum"/>
+          <w:sz w:val="22"/>
+          <w:szCs w:val="22"/>
+        </w:rPr>
+        <w:t>Go</w:t>
+      </w:r>
+      <w:proofErr w:type="gramEnd"/>
+      <w:r>
+        <w:rPr>
+          <w:rFonts w:ascii="Linux Biolinum" w:hAnsi="Linux Biolinum" w:cs="Linux Biolinum"/>
+          <w:sz w:val="22"/>
+          <w:szCs w:val="22"/>
+        </w:rPr>
+        <w:t xml:space="preserve"> uses channels that are shared between units of work to achieve synchronization. Channels are essentially a pipe that a unit of work can read or write to. So instead of having to synchronize access, units of work can easily communicate over shared channels [5].</w:t>
+      </w:r>
+    </w:p>
+    <w:p>
+      <w:pPr>
+        <w:rPr>
+          <w:rFonts w:ascii="Linux Biolinum" w:hAnsi="Linux Biolinum" w:cs="Linux Biolinum"/>
+          <w:sz w:val="22"/>
+          <w:szCs w:val="22"/>
+        </w:rPr>
+      </w:pPr>
+    </w:p>
+    <w:p>
+      <w:pPr>
+        <w:rPr>
+          <w:rFonts w:ascii="Linux Biolinum" w:hAnsi="Linux Biolinum" w:cs="Linux Biolinum"/>
+          <w:sz w:val="22"/>
+          <w:szCs w:val="22"/>
+        </w:rPr>
+      </w:pPr>
+      <w:r>
+        <w:rPr>
+          <w:rFonts w:ascii="Linux Biolinum" w:hAnsi="Linux Biolinum" w:cs="Linux Biolinum"/>
+          <w:sz w:val="22"/>
+          <w:szCs w:val="22"/>
+        </w:rPr>
+        <w:t xml:space="preserve">When designing a concurrent program in Java, it creates a concern about performance issues such as allocation of thread pools. In Go, however, there is no need to worry about performance since </w:t>
+      </w:r>
+      <w:proofErr w:type="spellStart"/>
+      <w:r>
+        <w:rPr>
+          <w:rFonts w:ascii="Linux Biolinum" w:hAnsi="Linux Biolinum" w:cs="Linux Biolinum"/>
+          <w:sz w:val="22"/>
+          <w:szCs w:val="22"/>
+        </w:rPr>
+        <w:t>goroutines</w:t>
+      </w:r>
+      <w:proofErr w:type="spellEnd"/>
+      <w:r>
+        <w:rPr>
+          <w:rFonts w:ascii="Linux Biolinum" w:hAnsi="Linux Biolinum" w:cs="Linux Biolinum"/>
+          <w:sz w:val="22"/>
+          <w:szCs w:val="22"/>
+        </w:rPr>
+        <w:t xml:space="preserve"> can be used to track concurrent units of work, and what is determined as most efficient gets multiplexed onto OS threads [5]. This allows developers to focus mainly on optimal concurrency design.</w:t>
+      </w:r>
+    </w:p>
+    <w:p>
+      <w:pPr>
         <w:pStyle w:val="Head2"/>
         <w:rPr>
           <w14:ligatures w14:val="standard"/>
@@ -1415,13 +2583,7 @@
         <w:rPr>
           <w14:ligatures w14:val="standard"/>
         </w:rPr>
-        <w:t>3</w:t>
-      </w:r>
-      <w:r>
-        <w:rPr>
-          <w14:ligatures w14:val="standard"/>
-        </w:rPr>
-        <w:t>.2</w:t>
+        <w:t>3.2</w:t>
       </w:r>
       <w:r>
         <w:rPr>
@@ -1458,25 +2620,23 @@
           <w:sz w:val="22"/>
           <w:szCs w:val="22"/>
         </w:rPr>
-        <w:t xml:space="preserve">Another popular model for concurrency is the actor model, which is utilized by languages such as </w:t>
-      </w:r>
-      <w:proofErr w:type="spellStart"/>
+        <w:t xml:space="preserve">3.2.1 </w:t>
+      </w:r>
       <w:r>
         <w:rPr>
           <w:rFonts w:ascii="Linux Biolinum" w:hAnsi="Linux Biolinum" w:cs="Linux Biolinum"/>
           <w:sz w:val="22"/>
           <w:szCs w:val="22"/>
         </w:rPr>
-        <w:t>Erlang</w:t>
-      </w:r>
-      <w:proofErr w:type="spellEnd"/>
+        <w:t>Overview</w:t>
+      </w:r>
       <w:r>
         <w:rPr>
           <w:rFonts w:ascii="Linux Biolinum" w:hAnsi="Linux Biolinum" w:cs="Linux Biolinum"/>
           <w:sz w:val="22"/>
           <w:szCs w:val="22"/>
         </w:rPr>
-        <w:t xml:space="preserve"> and Scala. In this model, there are multiple lightweight threads which are referred to as actors [10]. Each actor has its own buffered mailbox which is used to communicate with other actors [10]. Actors send messages asynchronously to each others mailboxes where they are stored until they are received and processed by the owner of the mailbox [11]. Upon receiving a message, there are three possible actions an actor can take: (1) create more actors, (2) send messages to other actors, and (3) assume a new state for the next message it will receive [11]. </w:t>
+        <w:t xml:space="preserve"> </w:t>
       </w:r>
     </w:p>
     <w:p>
@@ -1502,7 +2662,7 @@
           <w:sz w:val="22"/>
           <w:szCs w:val="22"/>
         </w:rPr>
-        <w:t xml:space="preserve">What makes this model unique is that while actors can have mutable state, no other actors can have access to it [10]. Actors can only obtain information about another actor's state through messages. Because state is not shared, there is no need for explicit locking of data structures. Furthermore, messages passed between actors must be immutable and they are queued and </w:t>
+        <w:t xml:space="preserve">Another popular model for concurrency is the actor model, which is utilized by languages such as </w:t>
       </w:r>
       <w:proofErr w:type="spellStart"/>
       <w:r>
@@ -1511,7 +2671,7 @@
           <w:sz w:val="22"/>
           <w:szCs w:val="22"/>
         </w:rPr>
-        <w:t>dequeued</w:t>
+        <w:t>Erlang</w:t>
       </w:r>
       <w:proofErr w:type="spellEnd"/>
       <w:r>
@@ -1520,7 +2680,7 @@
           <w:sz w:val="22"/>
           <w:szCs w:val="22"/>
         </w:rPr>
-        <w:t xml:space="preserve"> atomically, which eliminates the problems of race conditions [15].  </w:t>
+        <w:t xml:space="preserve"> and Scala. In this model, there are multiple lightweight threads which are referred to as actors [10]. Each actor has its own buffered mailbox which is used to communicate with other actors [10]. Actors send messages asynchronously to each others mailboxes where they are stored until they are received and processed by the owner of the mailbox [11]. Upon receiving a message, there are three possible actions an actor can take: (1) create more actors, (2) send messages to other actors, and (3) assume a new state for the next message it will receive [11]. </w:t>
       </w:r>
     </w:p>
     <w:p>
@@ -1546,7 +2706,26 @@
           <w:sz w:val="22"/>
           <w:szCs w:val="22"/>
         </w:rPr>
-        <w:t>There are a few advantages of the actor model over other models of concurrency. As mentioned above, one of the major problems the actor model eliminates is the need for synchronization of shared state. This avoids the complications of creating and coordinating locks. Another advantage is that actors are lightweight threads. A single operating system thread can map to one actor as well as multiple inactive actors [12]. The actor model is also well suited for cloud based environments because it is easy to scale up in areas of high activity by increasing the number of actors [16]. Finally, this model is resilient to failures that may occur in a single actor due to the fact that actors are fairly isolated from other actors [16].</w:t>
+        <w:lastRenderedPageBreak/>
+        <w:t xml:space="preserve">What makes this model unique is that while actors can have mutable state, no other actors can have access to it [10]. Actors can only obtain information about another actor's state through messages. Because state is not shared, there is no need for explicit locking of data structures. Furthermore, messages passed between actors must be immutable and they are queued and </w:t>
+      </w:r>
+      <w:proofErr w:type="spellStart"/>
+      <w:r>
+        <w:rPr>
+          <w:rFonts w:ascii="Linux Biolinum" w:hAnsi="Linux Biolinum" w:cs="Linux Biolinum"/>
+          <w:sz w:val="22"/>
+          <w:szCs w:val="22"/>
+        </w:rPr>
+        <w:t>dequeued</w:t>
+      </w:r>
+      <w:proofErr w:type="spellEnd"/>
+      <w:r>
+        <w:rPr>
+          <w:rFonts w:ascii="Linux Biolinum" w:hAnsi="Linux Biolinum" w:cs="Linux Biolinum"/>
+          <w:sz w:val="22"/>
+          <w:szCs w:val="22"/>
+        </w:rPr>
+        <w:t xml:space="preserve"> atomically, which eliminates the problems of race conditions [15].  </w:t>
       </w:r>
     </w:p>
     <w:p>
@@ -1572,7 +2751,15 @@
           <w:sz w:val="22"/>
           <w:szCs w:val="22"/>
         </w:rPr>
-        <w:t>The actor model, however, also has a few shortcomings. First of all, although the model eliminates the need of locks, this, however, doesn’t completely prevent deadlocks or starvation. For example, a deadlock can be introduced by having two actors both waiting to receive a message from each other (and therefore causing a receive block) [15]. Secondly, because of the lack of global state since actors must be isolated threads, this model may not be suitable for problems that cannot be broken up into individual tasks [16].</w:t>
+        <w:t>3.2.2</w:t>
+      </w:r>
+      <w:r>
+        <w:rPr>
+          <w:rFonts w:ascii="Linux Biolinum" w:hAnsi="Linux Biolinum" w:cs="Linux Biolinum"/>
+          <w:sz w:val="22"/>
+          <w:szCs w:val="22"/>
+        </w:rPr>
+        <w:t xml:space="preserve"> Advantages </w:t>
       </w:r>
     </w:p>
     <w:p>
@@ -1598,11 +2785,147 @@
           <w:sz w:val="22"/>
           <w:szCs w:val="22"/>
         </w:rPr>
-        <w:t xml:space="preserve">One of the main differences between the actor model and the CSP model used by Go is that message passing is asynchronous in the actor model and synchronous in the CSP model. Having a fully synchronous message system is easier to reason about since a channel can only ever be blocked on a single message. Another difference between the two models is in the actor based model, messages are directly addressed to process with the channels of communication being anonymous, whereas in the CSP model, messages are addressed to channels with the processes being anonymous [17]. In terms of similarities, both models have very lightweight threads, with multiple process threads being able to run on a single operating system thread. Also, both methods do not require the explicit use of locks to synchronize state. </w:t>
+        <w:t>There are a few advantages of the actor model over other models of concurrency. As mentioned above, one of the major problems the actor model eliminates is the need for synchronization of shared state. This avoids the complications of creating and coordinating locks. Another advantage is that actors are lightweight threads. A single operating system thread can map to one actor as well as multiple inactive actors [12]. The actor model is also well suited for cloud based environments because it is easy to scale up in areas of high activity by increasing the number of actors [16]. Finally, this model is resilient to failures that may occur in a single actor due to the fact that actors are fairly isolated from other actors [16].</w:t>
       </w:r>
     </w:p>
     <w:p>
       <w:pPr>
+        <w:rPr>
+          <w:rFonts w:ascii="Linux Biolinum" w:hAnsi="Linux Biolinum" w:cs="Linux Biolinum"/>
+          <w:sz w:val="22"/>
+          <w:szCs w:val="22"/>
+        </w:rPr>
+      </w:pPr>
+    </w:p>
+    <w:p>
+      <w:pPr>
+        <w:rPr>
+          <w:rFonts w:ascii="Linux Biolinum" w:hAnsi="Linux Biolinum" w:cs="Linux Biolinum"/>
+          <w:sz w:val="22"/>
+          <w:szCs w:val="22"/>
+        </w:rPr>
+      </w:pPr>
+      <w:r>
+        <w:rPr>
+          <w:rFonts w:ascii="Linux Biolinum" w:hAnsi="Linux Biolinum" w:cs="Linux Biolinum"/>
+          <w:sz w:val="22"/>
+          <w:szCs w:val="22"/>
+        </w:rPr>
+        <w:t>3.2.3</w:t>
+      </w:r>
+      <w:r>
+        <w:rPr>
+          <w:rFonts w:ascii="Linux Biolinum" w:hAnsi="Linux Biolinum" w:cs="Linux Biolinum"/>
+          <w:sz w:val="22"/>
+          <w:szCs w:val="22"/>
+        </w:rPr>
+        <w:t xml:space="preserve"> </w:t>
+      </w:r>
+      <w:r>
+        <w:rPr>
+          <w:rFonts w:ascii="Linux Biolinum" w:hAnsi="Linux Biolinum" w:cs="Linux Biolinum"/>
+          <w:sz w:val="22"/>
+          <w:szCs w:val="22"/>
+        </w:rPr>
+        <w:t>Disadvantages</w:t>
+      </w:r>
+      <w:r>
+        <w:rPr>
+          <w:rFonts w:ascii="Linux Biolinum" w:hAnsi="Linux Biolinum" w:cs="Linux Biolinum"/>
+          <w:sz w:val="22"/>
+          <w:szCs w:val="22"/>
+        </w:rPr>
+        <w:t xml:space="preserve"> </w:t>
+      </w:r>
+    </w:p>
+    <w:p>
+      <w:pPr>
+        <w:rPr>
+          <w:rFonts w:ascii="Linux Biolinum" w:hAnsi="Linux Biolinum" w:cs="Linux Biolinum"/>
+          <w:sz w:val="22"/>
+          <w:szCs w:val="22"/>
+        </w:rPr>
+      </w:pPr>
+    </w:p>
+    <w:p>
+      <w:pPr>
+        <w:rPr>
+          <w:rFonts w:ascii="Linux Biolinum" w:hAnsi="Linux Biolinum" w:cs="Linux Biolinum"/>
+          <w:sz w:val="22"/>
+          <w:szCs w:val="22"/>
+        </w:rPr>
+      </w:pPr>
+      <w:r>
+        <w:rPr>
+          <w:rFonts w:ascii="Linux Biolinum" w:hAnsi="Linux Biolinum" w:cs="Linux Biolinum"/>
+          <w:sz w:val="22"/>
+          <w:szCs w:val="22"/>
+        </w:rPr>
+        <w:t>The actor model, however, also has a few shortcomings. First of all, although the model eliminates the need of locks, this, however, doesn’t completely prevent deadlocks or starvation. For example, a deadlock can be introduced by having two actors both waiting to receive a message from each other (and therefore causing a receive block) [15]. Secondly, because of the lack of global state since actors must be isolated threads, this model may not be suitable for problems that cannot be broken up into individual tasks [16].</w:t>
+      </w:r>
+    </w:p>
+    <w:p>
+      <w:pPr>
+        <w:rPr>
+          <w:rFonts w:ascii="Linux Biolinum" w:hAnsi="Linux Biolinum" w:cs="Linux Biolinum"/>
+          <w:sz w:val="22"/>
+          <w:szCs w:val="22"/>
+        </w:rPr>
+      </w:pPr>
+    </w:p>
+    <w:p>
+      <w:pPr>
+        <w:rPr>
+          <w:rFonts w:ascii="Linux Biolinum" w:hAnsi="Linux Biolinum" w:cs="Linux Biolinum"/>
+          <w:sz w:val="22"/>
+          <w:szCs w:val="22"/>
+        </w:rPr>
+      </w:pPr>
+      <w:r>
+        <w:rPr>
+          <w:rFonts w:ascii="Linux Biolinum" w:hAnsi="Linux Biolinum" w:cs="Linux Biolinum"/>
+          <w:sz w:val="22"/>
+          <w:szCs w:val="22"/>
+        </w:rPr>
+        <w:t>3.2.4</w:t>
+      </w:r>
+      <w:r>
+        <w:rPr>
+          <w:rFonts w:ascii="Linux Biolinum" w:hAnsi="Linux Biolinum" w:cs="Linux Biolinum"/>
+          <w:sz w:val="22"/>
+          <w:szCs w:val="22"/>
+        </w:rPr>
+        <w:t xml:space="preserve"> Comparison to Go</w:t>
+      </w:r>
+    </w:p>
+    <w:p>
+      <w:pPr>
+        <w:rPr>
+          <w:rFonts w:ascii="Linux Biolinum" w:hAnsi="Linux Biolinum" w:cs="Linux Biolinum"/>
+          <w:sz w:val="22"/>
+          <w:szCs w:val="22"/>
+        </w:rPr>
+      </w:pPr>
+    </w:p>
+    <w:p>
+      <w:pPr>
+        <w:rPr>
+          <w:rFonts w:ascii="Linux Biolinum" w:hAnsi="Linux Biolinum" w:cs="Linux Biolinum"/>
+          <w:sz w:val="22"/>
+          <w:szCs w:val="22"/>
+        </w:rPr>
+      </w:pPr>
+      <w:r>
+        <w:rPr>
+          <w:rFonts w:ascii="Linux Biolinum" w:hAnsi="Linux Biolinum" w:cs="Linux Biolinum"/>
+          <w:sz w:val="22"/>
+          <w:szCs w:val="22"/>
+        </w:rPr>
+        <w:t xml:space="preserve">One of the main differences between the actor model and the CSP model used by Go is that message passing is asynchronous in the actor model and synchronous in the CSP model. Having a fully synchronous message system is easier to reason about since a channel can only ever be blocked on a single message. Another difference between the two models is in the actor based model, messages are directly addressed to process with the channels of communication being anonymous, whereas in the CSP model, messages are addressed to channels with the processes being anonymous [17]. In terms of similarities, both models have very lightweight threads, with multiple process threads being able to run on a single operating system thread. Also, both methods do not require the explicit use of locks to synchronize state. </w:t>
+      </w:r>
+    </w:p>
+    <w:p>
+      <w:pPr>
         <w:pStyle w:val="Head1"/>
         <w:ind w:left="0" w:firstLine="0"/>
         <w:rPr>
@@ -1613,7 +2936,6 @@
         <w:rPr>
           <w14:ligatures w14:val="standard"/>
         </w:rPr>
-        <w:lastRenderedPageBreak/>
         <w:t>4</w:t>
       </w:r>
       <w:r>
@@ -1692,7 +3014,16 @@
           <w:color w:val="000000"/>
           <w:sz w:val="22"/>
         </w:rPr>
-        <w:t>To demonstrate the use of concurrency in Go, the project we will be creating is an exercise timer. In our application, the user has the ability to choose a number of circuits. For each circuit, they can set the amount of time to exercise, as well as the amount of short breaks in between each exercise. Each circuit will essentially consist of a number of exercise and rest intervals, with the number of intervals being set by the user. In between circuits, the user can set a time for a longer break. Additionally, if the user chooses, they can include a warmup and cool down time at the beginning and end respectively. Finally, the application will allow the user to pause and resume the the timer at any point. Figure 1 below shows an example of what the timer could look like.</w:t>
+        <w:t xml:space="preserve">To demonstrate the use of concurrency in Go, the project we will be creating is an exercise timer. In our application, the user has the ability to choose a number of circuits. For each circuit, they can set </w:t>
+      </w:r>
+      <w:r>
+        <w:rPr>
+          <w:rFonts w:ascii="Linux Biolinum" w:eastAsia="Times New Roman" w:hAnsi="Linux Biolinum" w:cs="Linux Biolinum"/>
+          <w:color w:val="000000"/>
+          <w:sz w:val="22"/>
+        </w:rPr>
+        <w:lastRenderedPageBreak/>
+        <w:t>the amount of time to exercise, as well as the amount of short breaks in between each exercise. Each circuit will essentially consist of a number of exercise and rest intervals, with the number of intervals being set by the user. In between circuits, the user can set a time for a longer break. Additionally, if the user chooses, they can include a warmup and cool down time at the beginning and end respectively. Finally, the application will allow the user to pause and resume the the timer at any point. Figure 1 below shows an example of what the timer could look like.</w:t>
       </w:r>
     </w:p>
     <w:p>
@@ -2468,7 +3799,17 @@
           <w:color w:val="000000"/>
           <w:sz w:val="18"/>
         </w:rPr>
-        <w:t>Figure 1.</w:t>
+        <w:t>Figure 3</w:t>
+      </w:r>
+      <w:r>
+        <w:rPr>
+          <w:rFonts w:ascii="Linux Biolinum" w:eastAsia="Times New Roman" w:hAnsi="Linux Biolinum" w:cs="Linux Biolinum"/>
+          <w:b/>
+          <w:bCs/>
+          <w:color w:val="000000"/>
+          <w:sz w:val="18"/>
+        </w:rPr>
+        <w:t>.</w:t>
       </w:r>
       <w:r>
         <w:rPr>
@@ -3046,7 +4387,16 @@
           <w:color w:val="000000"/>
           <w:sz w:val="22"/>
         </w:rPr>
-        <w:t xml:space="preserve">, etc.). For our purposes, having the channels as </w:t>
+        <w:t xml:space="preserve">, etc.). For our </w:t>
+      </w:r>
+      <w:r>
+        <w:rPr>
+          <w:rFonts w:ascii="Linux Biolinum" w:eastAsia="Times New Roman" w:hAnsi="Linux Biolinum" w:cs="Linux Biolinum"/>
+          <w:color w:val="000000"/>
+          <w:sz w:val="22"/>
+        </w:rPr>
+        <w:lastRenderedPageBreak/>
+        <w:t xml:space="preserve">purposes, having the channels as </w:t>
       </w:r>
       <w:proofErr w:type="spellStart"/>
       <w:r>
@@ -4382,7 +5732,7 @@
         <w:noProof/>
         <w:sz w:val="20"/>
       </w:rPr>
-      <w:t>4</w:t>
+      <w:t>2</w:t>
     </w:r>
     <w:r>
       <w:rPr>
@@ -7034,6 +8384,7 @@
   <w:style w:type="character" w:default="1" w:styleId="DefaultParagraphFont">
     <w:name w:val="Default Paragraph Font"/>
     <w:uiPriority w:val="1"/>
+    <w:semiHidden/>
     <w:unhideWhenUsed/>
   </w:style>
   <w:style w:type="table" w:default="1" w:styleId="TableNormal">
@@ -11782,7 +13133,7 @@
 </file>
 
 <file path=customXml/itemProps2.xml><?xml version="1.0" encoding="utf-8"?>
-<ds:datastoreItem xmlns:ds="http://schemas.openxmlformats.org/officeDocument/2006/customXml" ds:itemID="{B1B2A67F-E65A-8845-B1C1-5289CB47C53D}">
+<ds:datastoreItem xmlns:ds="http://schemas.openxmlformats.org/officeDocument/2006/customXml" ds:itemID="{0071E272-3B41-204E-88DB-E221B38683C3}">
   <ds:schemaRefs>
     <ds:schemaRef ds:uri="http://schemas.openxmlformats.org/officeDocument/2006/bibliography"/>
   </ds:schemaRefs>

</xml_diff>